<commit_message>
software requirements and architecture
</commit_message>
<xml_diff>
--- a/04_TechnicalSafetyConcept_LaneAssistance.docx
+++ b/04_TechnicalSafetyConcept_LaneAssistance.docx
@@ -1165,7 +1165,21 @@
                 <w:color w:val="1155CC"/>
                 <w:u w:val="single"/>
               </w:rPr>
-              <w:t>Warning and Degradation Concept</w:t>
+              <w:t>Warning and D</w:t>
+            </w:r>
+            <w:r>
+              <w:rPr>
+                <w:color w:val="1155CC"/>
+                <w:u w:val="single"/>
+              </w:rPr>
+              <w:t>`</w:t>
+            </w:r>
+            <w:r>
+              <w:rPr>
+                <w:color w:val="1155CC"/>
+                <w:u w:val="single"/>
+              </w:rPr>
+              <w:t>egradation Concept</w:t>
             </w:r>
           </w:hyperlink>
           <w:r>
@@ -1439,8 +1453,13 @@
           </w:tcPr>
           <w:p>
             <w:r>
-              <w:t>The lane keeping item shall ensure that the lane departure oscillating torque amplitude is below Max_Torque_Amplitude</w:t>
-            </w:r>
+              <w:t xml:space="preserve">The lane keeping item shall ensure that the lane departure oscillating torque amplitude is below </w:t>
+            </w:r>
+            <w:proofErr w:type="spellStart"/>
+            <w:r>
+              <w:t>Max_Torque_Amplitude</w:t>
+            </w:r>
+            <w:proofErr w:type="spellEnd"/>
           </w:p>
         </w:tc>
         <w:tc>
@@ -1536,8 +1555,13 @@
           </w:tcPr>
           <w:p>
             <w:r>
-              <w:t>The lane keeping item shall ensure that the lane departure oscillating torque frequency is below Max_Torque_Frequency</w:t>
-            </w:r>
+              <w:t xml:space="preserve">The lane keeping item shall ensure that the lane departure oscillating torque frequency is below </w:t>
+            </w:r>
+            <w:proofErr w:type="spellStart"/>
+            <w:r>
+              <w:t>Max_Torque_Frequency</w:t>
+            </w:r>
+            <w:proofErr w:type="spellEnd"/>
           </w:p>
         </w:tc>
         <w:tc>
@@ -1633,8 +1657,13 @@
           </w:tcPr>
           <w:p>
             <w:r>
-              <w:t>the electronic power steering ECU shall ensure that the lane keeping assistance torque is applied for only Max_Duration</w:t>
-            </w:r>
+              <w:t xml:space="preserve">the electronic power steering ECU shall ensure that the lane keeping assistance torque is applied for only </w:t>
+            </w:r>
+            <w:proofErr w:type="spellStart"/>
+            <w:r>
+              <w:t>Max_Duration</w:t>
+            </w:r>
+            <w:proofErr w:type="spellEnd"/>
           </w:p>
         </w:tc>
         <w:tc>
@@ -2741,8 +2770,13 @@
               <w:widowControl w:val="0"/>
             </w:pPr>
             <w:r>
-              <w:t>The lane keeping item shall ensure that the lane departure oscillating torque amplitude is below Max_Torque_Amplitude</w:t>
-            </w:r>
+              <w:t xml:space="preserve">The lane keeping item shall ensure that the lane departure oscillating torque amplitude is below </w:t>
+            </w:r>
+            <w:proofErr w:type="spellStart"/>
+            <w:r>
+              <w:t>Max_Torque_Amplitude</w:t>
+            </w:r>
+            <w:proofErr w:type="spellEnd"/>
           </w:p>
         </w:tc>
         <w:tc>
@@ -3070,7 +3104,23 @@
               <w:widowControl w:val="0"/>
             </w:pPr>
             <w:r>
-              <w:t>The LDW safety component shall ensure that the amplitude of the ‘LDW_Torque_Request’ sent to the ‘Final electronic power steering Torque’ component is below ‘Max_Torque_amplitude’</w:t>
+              <w:t>The LDW safety component shall ensure that the amplitude of the ‘</w:t>
+            </w:r>
+            <w:proofErr w:type="spellStart"/>
+            <w:r>
+              <w:t>LDW_Torque_Request</w:t>
+            </w:r>
+            <w:proofErr w:type="spellEnd"/>
+            <w:r>
+              <w:t>’ sent to the ‘Final electronic power steering Torque’ component is below ‘</w:t>
+            </w:r>
+            <w:proofErr w:type="spellStart"/>
+            <w:r>
+              <w:t>Max_Torque_amplitude</w:t>
+            </w:r>
+            <w:proofErr w:type="spellEnd"/>
+            <w:r>
+              <w:t>’</w:t>
             </w:r>
           </w:p>
         </w:tc>
@@ -3110,8 +3160,13 @@
               <w:spacing w:line="240" w:lineRule="auto"/>
             </w:pPr>
             <w:r>
-              <w:t>50 ms</w:t>
-            </w:r>
+              <w:t xml:space="preserve">50 </w:t>
+            </w:r>
+            <w:proofErr w:type="spellStart"/>
+            <w:r>
+              <w:t>ms</w:t>
+            </w:r>
+            <w:proofErr w:type="spellEnd"/>
           </w:p>
         </w:tc>
         <w:tc>
@@ -3224,7 +3279,15 @@
               <w:widowControl w:val="0"/>
             </w:pPr>
             <w:r>
-              <w:t>The validity and integrity of the data transmission for ‘LDW_Torque_Request’ signal shall be ensured</w:t>
+              <w:t>The validity and integrity of the data transmission for ‘</w:t>
+            </w:r>
+            <w:proofErr w:type="spellStart"/>
+            <w:r>
+              <w:t>LDW_Torque_Request</w:t>
+            </w:r>
+            <w:proofErr w:type="spellEnd"/>
+            <w:r>
+              <w:t>’ signal shall be ensured</w:t>
             </w:r>
           </w:p>
         </w:tc>
@@ -3264,8 +3327,13 @@
               <w:spacing w:line="240" w:lineRule="auto"/>
             </w:pPr>
             <w:r>
-              <w:t>50 ms</w:t>
-            </w:r>
+              <w:t xml:space="preserve">50 </w:t>
+            </w:r>
+            <w:proofErr w:type="spellStart"/>
+            <w:r>
+              <w:t>ms</w:t>
+            </w:r>
+            <w:proofErr w:type="spellEnd"/>
           </w:p>
         </w:tc>
         <w:tc>
@@ -3378,7 +3446,15 @@
               <w:widowControl w:val="0"/>
             </w:pPr>
             <w:r>
-              <w:t>As soon as a failure is detected by the LDW function, it shall deactivate the LDW feature and the ‘LDW_Torque_Request’ shall be set to zero</w:t>
+              <w:t>As soon as a failure is detected by the LDW function, it shall deactivate the LDW feature and the ‘</w:t>
+            </w:r>
+            <w:proofErr w:type="spellStart"/>
+            <w:r>
+              <w:t>LDW_Torque_Request</w:t>
+            </w:r>
+            <w:proofErr w:type="spellEnd"/>
+            <w:r>
+              <w:t>’ shall be set to zero</w:t>
             </w:r>
           </w:p>
         </w:tc>
@@ -3418,8 +3494,13 @@
               <w:spacing w:line="240" w:lineRule="auto"/>
             </w:pPr>
             <w:r>
-              <w:t>50 ms</w:t>
-            </w:r>
+              <w:t xml:space="preserve">50 </w:t>
+            </w:r>
+            <w:proofErr w:type="spellStart"/>
+            <w:r>
+              <w:t>ms</w:t>
+            </w:r>
+            <w:proofErr w:type="spellEnd"/>
           </w:p>
         </w:tc>
         <w:tc>
@@ -3586,8 +3667,13 @@
               <w:spacing w:line="240" w:lineRule="auto"/>
             </w:pPr>
             <w:r>
-              <w:t>50 ms</w:t>
-            </w:r>
+              <w:t xml:space="preserve">50 </w:t>
+            </w:r>
+            <w:proofErr w:type="spellStart"/>
+            <w:r>
+              <w:t>ms</w:t>
+            </w:r>
+            <w:proofErr w:type="spellEnd"/>
           </w:p>
         </w:tc>
         <w:tc>
@@ -3714,7 +3800,15 @@
               <w:widowControl w:val="0"/>
             </w:pPr>
             <w:r>
-              <w:t>Memory test shall be conducted at start up of the EPS ECU to check for any faults in memory</w:t>
+              <w:t xml:space="preserve">Memory test shall be conducted at </w:t>
+            </w:r>
+            <w:proofErr w:type="spellStart"/>
+            <w:r>
+              <w:t>start up</w:t>
+            </w:r>
+            <w:proofErr w:type="spellEnd"/>
+            <w:r>
+              <w:t xml:space="preserve"> of the EPS ECU to check for any faults in memory</w:t>
             </w:r>
           </w:p>
         </w:tc>
@@ -4064,8 +4158,13 @@
               <w:widowControl w:val="0"/>
             </w:pPr>
             <w:r>
-              <w:t>The lane keeping item shall ensure that the lane departure oscillating torque frequency is below Max_Torque_Frequency</w:t>
-            </w:r>
+              <w:t xml:space="preserve">The lane keeping item shall ensure that the lane departure oscillating torque frequency is below </w:t>
+            </w:r>
+            <w:proofErr w:type="spellStart"/>
+            <w:r>
+              <w:t>Max_Torque_Frequency</w:t>
+            </w:r>
+            <w:proofErr w:type="spellEnd"/>
           </w:p>
         </w:tc>
         <w:tc>
@@ -4379,11 +4478,21 @@
               <w:t>frequency</w:t>
             </w:r>
             <w:r>
-              <w:t xml:space="preserve"> of the ‘LDW_Torque_Request’ sent to the ‘Final electronic power steering Torque’ component is below ‘</w:t>
-            </w:r>
+              <w:t xml:space="preserve"> of the ‘</w:t>
+            </w:r>
+            <w:proofErr w:type="spellStart"/>
+            <w:r>
+              <w:t>LDW_Torque_Request</w:t>
+            </w:r>
+            <w:proofErr w:type="spellEnd"/>
+            <w:r>
+              <w:t>’ sent to the ‘Final electronic power steering Torque’ component is below ‘</w:t>
+            </w:r>
+            <w:proofErr w:type="spellStart"/>
             <w:r>
               <w:t>Max_Torque_Frequency</w:t>
             </w:r>
+            <w:proofErr w:type="spellEnd"/>
           </w:p>
         </w:tc>
         <w:tc>
@@ -4414,8 +4523,13 @@
           </w:tcPr>
           <w:p>
             <w:r>
-              <w:t>50 ms</w:t>
-            </w:r>
+              <w:t xml:space="preserve">50 </w:t>
+            </w:r>
+            <w:proofErr w:type="spellStart"/>
+            <w:r>
+              <w:t>ms</w:t>
+            </w:r>
+            <w:proofErr w:type="spellEnd"/>
           </w:p>
         </w:tc>
         <w:tc>
@@ -4495,7 +4609,15 @@
           </w:tcPr>
           <w:p>
             <w:r>
-              <w:t>The validity and integrity of the data transmission for ‘LDW_Torque_Request’ signal shall be ensured</w:t>
+              <w:t>The validity and integrity of the data transmission for ‘</w:t>
+            </w:r>
+            <w:proofErr w:type="spellStart"/>
+            <w:r>
+              <w:t>LDW_Torque_Request</w:t>
+            </w:r>
+            <w:proofErr w:type="spellEnd"/>
+            <w:r>
+              <w:t>’ signal shall be ensured</w:t>
             </w:r>
           </w:p>
         </w:tc>
@@ -4527,8 +4649,13 @@
           </w:tcPr>
           <w:p>
             <w:r>
-              <w:t>50 ms</w:t>
-            </w:r>
+              <w:t xml:space="preserve">50 </w:t>
+            </w:r>
+            <w:proofErr w:type="spellStart"/>
+            <w:r>
+              <w:t>ms</w:t>
+            </w:r>
+            <w:proofErr w:type="spellEnd"/>
           </w:p>
         </w:tc>
         <w:tc>
@@ -4608,7 +4735,15 @@
           </w:tcPr>
           <w:p>
             <w:r>
-              <w:t>As soon as a failure is detected by the LDW function, it shall deactivate the LDW feature and the ‘LDW_Torque_Request’ shall be set to zero</w:t>
+              <w:t>As soon as a failure is detected by the LDW function, it shall deactivate the LDW feature and the ‘</w:t>
+            </w:r>
+            <w:proofErr w:type="spellStart"/>
+            <w:r>
+              <w:t>LDW_Torque_Request</w:t>
+            </w:r>
+            <w:proofErr w:type="spellEnd"/>
+            <w:r>
+              <w:t>’ shall be set to zero</w:t>
             </w:r>
           </w:p>
         </w:tc>
@@ -4640,8 +4775,13 @@
           </w:tcPr>
           <w:p>
             <w:r>
-              <w:t>50 ms</w:t>
-            </w:r>
+              <w:t xml:space="preserve">50 </w:t>
+            </w:r>
+            <w:proofErr w:type="spellStart"/>
+            <w:r>
+              <w:t>ms</w:t>
+            </w:r>
+            <w:proofErr w:type="spellEnd"/>
           </w:p>
         </w:tc>
         <w:tc>
@@ -4755,8 +4895,13 @@
           </w:tcPr>
           <w:p>
             <w:r>
-              <w:t>50 ms</w:t>
-            </w:r>
+              <w:t xml:space="preserve">50 </w:t>
+            </w:r>
+            <w:proofErr w:type="spellStart"/>
+            <w:r>
+              <w:t>ms</w:t>
+            </w:r>
+            <w:proofErr w:type="spellEnd"/>
           </w:p>
         </w:tc>
         <w:tc>
@@ -4839,7 +4984,15 @@
           </w:tcPr>
           <w:p>
             <w:r>
-              <w:t>Memory test shall be conducted at start up of the EPS ECU to check for any faults in memory</w:t>
+              <w:t xml:space="preserve">Memory test shall be conducted at </w:t>
+            </w:r>
+            <w:proofErr w:type="spellStart"/>
+            <w:r>
+              <w:t>start up</w:t>
+            </w:r>
+            <w:proofErr w:type="spellEnd"/>
+            <w:r>
+              <w:t xml:space="preserve"> of the EPS ECU to check for any faults in memory</w:t>
             </w:r>
           </w:p>
         </w:tc>
@@ -5215,8 +5368,13 @@
               <w:widowControl w:val="0"/>
             </w:pPr>
             <w:r>
-              <w:t>The lane keeping item shall ensure that the lane keeping assistance torque is applied for only Max_Duration</w:t>
-            </w:r>
+              <w:t xml:space="preserve">The lane keeping item shall ensure that the lane keeping assistance torque is applied for only </w:t>
+            </w:r>
+            <w:proofErr w:type="spellStart"/>
+            <w:r>
+              <w:t>Max_Duration</w:t>
+            </w:r>
+            <w:proofErr w:type="spellEnd"/>
           </w:p>
         </w:tc>
         <w:tc>
@@ -5530,16 +5688,24 @@
               <w:t>duration</w:t>
             </w:r>
             <w:r>
-              <w:t xml:space="preserve"> of the ‘LDW_Torque_Request’ sent to the ‘Final electronic power steer</w:t>
+              <w:t xml:space="preserve"> of the ‘</w:t>
+            </w:r>
+            <w:proofErr w:type="spellStart"/>
+            <w:r>
+              <w:t>LDW_Torque_Request</w:t>
+            </w:r>
+            <w:proofErr w:type="spellEnd"/>
+            <w:r>
+              <w:t>’ sent to the ‘Final electronic power steer</w:t>
             </w:r>
             <w:r>
               <w:t xml:space="preserve">ing Torque’ component is below </w:t>
             </w:r>
-            <w:bookmarkStart w:id="19" w:name="_GoBack"/>
-            <w:bookmarkEnd w:id="19"/>
+            <w:proofErr w:type="spellStart"/>
             <w:r>
               <w:t>Max_Duration</w:t>
             </w:r>
+            <w:proofErr w:type="spellEnd"/>
           </w:p>
         </w:tc>
         <w:tc>
@@ -5570,8 +5736,13 @@
           </w:tcPr>
           <w:p>
             <w:r>
-              <w:t>500 ms</w:t>
-            </w:r>
+              <w:t xml:space="preserve">500 </w:t>
+            </w:r>
+            <w:proofErr w:type="spellStart"/>
+            <w:r>
+              <w:t>ms</w:t>
+            </w:r>
+            <w:proofErr w:type="spellEnd"/>
           </w:p>
         </w:tc>
         <w:tc>
@@ -5651,7 +5822,15 @@
           </w:tcPr>
           <w:p>
             <w:r>
-              <w:t>The validity and integrity of the data transmission for ‘LDW_Torque_Request’ signal shall be ensured</w:t>
+              <w:t>The validity and integrity of the data transmission for ‘</w:t>
+            </w:r>
+            <w:proofErr w:type="spellStart"/>
+            <w:r>
+              <w:t>LDW_Torque_Request</w:t>
+            </w:r>
+            <w:proofErr w:type="spellEnd"/>
+            <w:r>
+              <w:t>’ signal shall be ensured</w:t>
             </w:r>
           </w:p>
         </w:tc>
@@ -5683,8 +5862,13 @@
           </w:tcPr>
           <w:p>
             <w:r>
-              <w:t>500 ms</w:t>
-            </w:r>
+              <w:t xml:space="preserve">500 </w:t>
+            </w:r>
+            <w:proofErr w:type="spellStart"/>
+            <w:r>
+              <w:t>ms</w:t>
+            </w:r>
+            <w:proofErr w:type="spellEnd"/>
           </w:p>
         </w:tc>
         <w:tc>
@@ -5764,7 +5948,15 @@
           </w:tcPr>
           <w:p>
             <w:r>
-              <w:t>As soon as a failure is detected by the LDW function, it shall deactivate the LDW feature and the ‘LDW_Torque_Request’ shall be set to zero</w:t>
+              <w:t>As soon as a failure is detected by the LDW function, it shall deactivate the LDW feature and the ‘</w:t>
+            </w:r>
+            <w:proofErr w:type="spellStart"/>
+            <w:r>
+              <w:t>LDW_Torque_Request</w:t>
+            </w:r>
+            <w:proofErr w:type="spellEnd"/>
+            <w:r>
+              <w:t>’ shall be set to zero</w:t>
             </w:r>
           </w:p>
         </w:tc>
@@ -5796,8 +5988,13 @@
           </w:tcPr>
           <w:p>
             <w:r>
-              <w:t>500 ms</w:t>
-            </w:r>
+              <w:t xml:space="preserve">500 </w:t>
+            </w:r>
+            <w:proofErr w:type="spellStart"/>
+            <w:r>
+              <w:t>ms</w:t>
+            </w:r>
+            <w:proofErr w:type="spellEnd"/>
           </w:p>
         </w:tc>
         <w:tc>
@@ -5911,8 +6108,13 @@
           </w:tcPr>
           <w:p>
             <w:r>
-              <w:t>500 ms</w:t>
-            </w:r>
+              <w:t xml:space="preserve">500 </w:t>
+            </w:r>
+            <w:proofErr w:type="spellStart"/>
+            <w:r>
+              <w:t>ms</w:t>
+            </w:r>
+            <w:proofErr w:type="spellEnd"/>
           </w:p>
         </w:tc>
         <w:tc>
@@ -5994,7 +6196,15 @@
           </w:tcPr>
           <w:p>
             <w:r>
-              <w:t>Memory test shall be conducted at start up of the EPS ECU to check for any faults in memory</w:t>
+              <w:t xml:space="preserve">Memory test shall be conducted at </w:t>
+            </w:r>
+            <w:proofErr w:type="spellStart"/>
+            <w:r>
+              <w:t>start up</w:t>
+            </w:r>
+            <w:proofErr w:type="spellEnd"/>
+            <w:r>
+              <w:t xml:space="preserve"> of the EPS ECU to check for any faults in memory</w:t>
             </w:r>
           </w:p>
         </w:tc>
@@ -6026,8 +6236,13 @@
           </w:tcPr>
           <w:p>
             <w:r>
-              <w:t>500 ms</w:t>
-            </w:r>
+              <w:t xml:space="preserve">500 </w:t>
+            </w:r>
+            <w:proofErr w:type="spellStart"/>
+            <w:r>
+              <w:t>ms</w:t>
+            </w:r>
+            <w:proofErr w:type="spellEnd"/>
           </w:p>
         </w:tc>
         <w:tc>
@@ -6113,8 +6328,8 @@
         <w:pStyle w:val="Heading2"/>
         <w:contextualSpacing w:val="0"/>
       </w:pPr>
-      <w:bookmarkStart w:id="20" w:name="_74udkdvf7nod" w:colFirst="0" w:colLast="0"/>
-      <w:bookmarkEnd w:id="20"/>
+      <w:bookmarkStart w:id="19" w:name="_74udkdvf7nod" w:colFirst="0" w:colLast="0"/>
+      <w:bookmarkEnd w:id="19"/>
       <w:r>
         <w:lastRenderedPageBreak/>
         <w:t>Refinement of the System Architecture</w:t>
@@ -6142,6 +6357,7 @@
           <w:color w:val="B7B7B7"/>
         </w:rPr>
       </w:pPr>
+      <w:bookmarkStart w:id="20" w:name="_GoBack"/>
       <w:r>
         <w:rPr>
           <w:b/>
@@ -6191,6 +6407,7 @@
           </wp:inline>
         </w:drawing>
       </w:r>
+      <w:bookmarkEnd w:id="20"/>
     </w:p>
     <w:p>
       <w:pPr>

</xml_diff>

<commit_message>
Technical Safety Concept take 2
</commit_message>
<xml_diff>
--- a/04_TechnicalSafetyConcept_LaneAssistance.docx
+++ b/04_TechnicalSafetyConcept_LaneAssistance.docx
@@ -489,67 +489,56 @@
             <w:r>
               <w:rPr>
                 <w:rFonts w:ascii="Calibri" w:eastAsia="Calibri" w:hAnsi="Calibri" w:cs="Calibri"/>
-              </w:rPr>
-              <w:fldChar w:fldCharType="begin"/>
-            </w:r>
-            <w:r>
+                <w:sz w:val="22"/>
+                <w:szCs w:val="22"/>
+              </w:rPr>
+              <w:t>November 8, 2017</w:t>
+            </w:r>
+          </w:p>
+        </w:tc>
+        <w:tc>
+          <w:tcPr>
+            <w:tcW w:w="1145" w:type="dxa"/>
+          </w:tcPr>
+          <w:p>
+            <w:pPr>
+              <w:widowControl w:val="0"/>
+              <w:contextualSpacing w:val="0"/>
               <w:rPr>
                 <w:rFonts w:ascii="Calibri" w:eastAsia="Calibri" w:hAnsi="Calibri" w:cs="Calibri"/>
                 <w:sz w:val="22"/>
                 <w:szCs w:val="22"/>
-                <w:lang w:val="en-US"/>
-              </w:rPr>
-              <w:instrText xml:space="preserve"> DATE \@ "MMMM d, yyyy" </w:instrText>
-            </w:r>
-            <w:r>
-              <w:rPr>
-                <w:rFonts w:ascii="Calibri" w:eastAsia="Calibri" w:hAnsi="Calibri" w:cs="Calibri"/>
-              </w:rPr>
-              <w:fldChar w:fldCharType="separate"/>
-            </w:r>
-            <w:r>
-              <w:rPr>
-                <w:rFonts w:ascii="Calibri" w:eastAsia="Calibri" w:hAnsi="Calibri" w:cs="Calibri"/>
-                <w:noProof/>
-                <w:lang w:val="en-US"/>
-              </w:rPr>
-              <w:t>November 11, 2017</w:t>
-            </w:r>
-            <w:r>
-              <w:rPr>
-                <w:rFonts w:ascii="Calibri" w:eastAsia="Calibri" w:hAnsi="Calibri" w:cs="Calibri"/>
-              </w:rPr>
-              <w:fldChar w:fldCharType="end"/>
-            </w:r>
-          </w:p>
-        </w:tc>
-        <w:tc>
-          <w:tcPr>
-            <w:tcW w:w="1145" w:type="dxa"/>
-          </w:tcPr>
-          <w:p>
-            <w:pPr>
-              <w:widowControl w:val="0"/>
-              <w:contextualSpacing w:val="0"/>
+              </w:rPr>
+            </w:pPr>
+            <w:r>
               <w:rPr>
                 <w:rFonts w:ascii="Calibri" w:eastAsia="Calibri" w:hAnsi="Calibri" w:cs="Calibri"/>
                 <w:sz w:val="22"/>
                 <w:szCs w:val="22"/>
               </w:rPr>
-            </w:pPr>
-            <w:r>
+              <w:t>1</w:t>
+            </w:r>
+          </w:p>
+        </w:tc>
+        <w:tc>
+          <w:tcPr>
+            <w:tcW w:w="2100" w:type="dxa"/>
+          </w:tcPr>
+          <w:p>
+            <w:pPr>
+              <w:widowControl w:val="0"/>
+              <w:contextualSpacing w:val="0"/>
               <w:rPr>
                 <w:rFonts w:ascii="Calibri" w:eastAsia="Calibri" w:hAnsi="Calibri" w:cs="Calibri"/>
                 <w:sz w:val="22"/>
                 <w:szCs w:val="22"/>
               </w:rPr>
-              <w:t>1</w:t>
-            </w:r>
-          </w:p>
-        </w:tc>
-        <w:tc>
-          <w:tcPr>
-            <w:tcW w:w="2100" w:type="dxa"/>
+            </w:pPr>
+          </w:p>
+        </w:tc>
+        <w:tc>
+          <w:tcPr>
+            <w:tcW w:w="4785" w:type="dxa"/>
           </w:tcPr>
           <w:p>
             <w:pPr>
@@ -561,48 +550,40 @@
                 <w:szCs w:val="22"/>
               </w:rPr>
             </w:pPr>
-          </w:p>
-        </w:tc>
-        <w:tc>
-          <w:tcPr>
-            <w:tcW w:w="4785" w:type="dxa"/>
-          </w:tcPr>
-          <w:p>
-            <w:pPr>
-              <w:widowControl w:val="0"/>
-              <w:contextualSpacing w:val="0"/>
+            <w:r>
               <w:rPr>
                 <w:rFonts w:ascii="Calibri" w:eastAsia="Calibri" w:hAnsi="Calibri" w:cs="Calibri"/>
                 <w:sz w:val="22"/>
                 <w:szCs w:val="22"/>
               </w:rPr>
-            </w:pPr>
-            <w:r>
+              <w:t>First submission</w:t>
+            </w:r>
+          </w:p>
+        </w:tc>
+      </w:tr>
+      <w:tr>
+        <w:tc>
+          <w:tcPr>
+            <w:tcW w:w="2037" w:type="dxa"/>
+          </w:tcPr>
+          <w:p>
+            <w:pPr>
+              <w:widowControl w:val="0"/>
+              <w:contextualSpacing w:val="0"/>
               <w:rPr>
                 <w:rFonts w:ascii="Calibri" w:eastAsia="Calibri" w:hAnsi="Calibri" w:cs="Calibri"/>
                 <w:sz w:val="22"/>
                 <w:szCs w:val="22"/>
               </w:rPr>
-              <w:t>First submission</w:t>
-            </w:r>
-          </w:p>
-        </w:tc>
-      </w:tr>
-      <w:tr>
-        <w:tc>
-          <w:tcPr>
-            <w:tcW w:w="2037" w:type="dxa"/>
-          </w:tcPr>
-          <w:p>
-            <w:pPr>
-              <w:widowControl w:val="0"/>
-              <w:contextualSpacing w:val="0"/>
+            </w:pPr>
+            <w:r>
               <w:rPr>
                 <w:rFonts w:ascii="Calibri" w:eastAsia="Calibri" w:hAnsi="Calibri" w:cs="Calibri"/>
                 <w:sz w:val="22"/>
                 <w:szCs w:val="22"/>
               </w:rPr>
-            </w:pPr>
+              <w:t>November 25, 2017</w:t>
+            </w:r>
           </w:p>
         </w:tc>
         <w:tc>
@@ -619,27 +600,19 @@
                 <w:szCs w:val="22"/>
               </w:rPr>
             </w:pPr>
-          </w:p>
-        </w:tc>
-        <w:tc>
-          <w:tcPr>
-            <w:tcW w:w="2100" w:type="dxa"/>
-          </w:tcPr>
-          <w:p>
-            <w:pPr>
-              <w:widowControl w:val="0"/>
-              <w:contextualSpacing w:val="0"/>
+            <w:r>
               <w:rPr>
                 <w:rFonts w:ascii="Calibri" w:eastAsia="Calibri" w:hAnsi="Calibri" w:cs="Calibri"/>
                 <w:sz w:val="22"/>
                 <w:szCs w:val="22"/>
               </w:rPr>
-            </w:pPr>
-          </w:p>
-        </w:tc>
-        <w:tc>
-          <w:tcPr>
-            <w:tcW w:w="4785" w:type="dxa"/>
+              <w:t>2</w:t>
+            </w:r>
+          </w:p>
+        </w:tc>
+        <w:tc>
+          <w:tcPr>
+            <w:tcW w:w="2100" w:type="dxa"/>
           </w:tcPr>
           <w:p>
             <w:pPr>
@@ -651,6 +624,30 @@
                 <w:szCs w:val="22"/>
               </w:rPr>
             </w:pPr>
+          </w:p>
+        </w:tc>
+        <w:tc>
+          <w:tcPr>
+            <w:tcW w:w="4785" w:type="dxa"/>
+          </w:tcPr>
+          <w:p>
+            <w:pPr>
+              <w:widowControl w:val="0"/>
+              <w:contextualSpacing w:val="0"/>
+              <w:rPr>
+                <w:rFonts w:ascii="Calibri" w:eastAsia="Calibri" w:hAnsi="Calibri" w:cs="Calibri"/>
+                <w:sz w:val="22"/>
+                <w:szCs w:val="22"/>
+              </w:rPr>
+            </w:pPr>
+            <w:r>
+              <w:rPr>
+                <w:rFonts w:ascii="Calibri" w:eastAsia="Calibri" w:hAnsi="Calibri" w:cs="Calibri"/>
+                <w:sz w:val="22"/>
+                <w:szCs w:val="22"/>
+              </w:rPr>
+              <w:t>Second submission</w:t>
+            </w:r>
           </w:p>
         </w:tc>
       </w:tr>
@@ -939,7 +936,7 @@
       <w:sdtContent>
         <w:p>
           <w:pPr>
-            <w:spacing w:before="80" w:line="240" w:lineRule="auto"/>
+            <w:spacing w:before="80"/>
             <w:rPr>
               <w:color w:val="1155CC"/>
               <w:u w:val="single"/>
@@ -966,7 +963,7 @@
         </w:p>
         <w:p>
           <w:pPr>
-            <w:spacing w:before="200" w:line="240" w:lineRule="auto"/>
+            <w:spacing w:before="200"/>
             <w:rPr>
               <w:color w:val="1155CC"/>
               <w:u w:val="single"/>
@@ -984,7 +981,7 @@
         </w:p>
         <w:p>
           <w:pPr>
-            <w:spacing w:before="200" w:line="240" w:lineRule="auto"/>
+            <w:spacing w:before="200"/>
             <w:rPr>
               <w:color w:val="1155CC"/>
               <w:u w:val="single"/>
@@ -1002,7 +999,7 @@
         </w:p>
         <w:p>
           <w:pPr>
-            <w:spacing w:before="200" w:line="240" w:lineRule="auto"/>
+            <w:spacing w:before="200"/>
             <w:rPr>
               <w:color w:val="1155CC"/>
               <w:u w:val="single"/>
@@ -1020,7 +1017,7 @@
         </w:p>
         <w:p>
           <w:pPr>
-            <w:spacing w:before="60" w:line="240" w:lineRule="auto"/>
+            <w:spacing w:before="60"/>
             <w:ind w:left="360"/>
             <w:rPr>
               <w:color w:val="1155CC"/>
@@ -1039,7 +1036,7 @@
         </w:p>
         <w:p>
           <w:pPr>
-            <w:spacing w:before="60" w:line="240" w:lineRule="auto"/>
+            <w:spacing w:before="60"/>
             <w:ind w:left="360"/>
             <w:rPr>
               <w:color w:val="1155CC"/>
@@ -1058,7 +1055,7 @@
         </w:p>
         <w:p>
           <w:pPr>
-            <w:spacing w:before="60" w:line="240" w:lineRule="auto"/>
+            <w:spacing w:before="60"/>
             <w:ind w:left="720"/>
             <w:rPr>
               <w:color w:val="1155CC"/>
@@ -1077,7 +1074,7 @@
         </w:p>
         <w:p>
           <w:pPr>
-            <w:spacing w:before="200" w:line="240" w:lineRule="auto"/>
+            <w:spacing w:before="200"/>
             <w:rPr>
               <w:color w:val="1155CC"/>
               <w:u w:val="single"/>
@@ -1095,7 +1092,7 @@
         </w:p>
         <w:p>
           <w:pPr>
-            <w:spacing w:before="60" w:line="240" w:lineRule="auto"/>
+            <w:spacing w:before="60"/>
             <w:ind w:left="360"/>
             <w:rPr>
               <w:color w:val="1155CC"/>
@@ -1114,7 +1111,7 @@
         </w:p>
         <w:p>
           <w:pPr>
-            <w:spacing w:before="60" w:line="240" w:lineRule="auto"/>
+            <w:spacing w:before="60"/>
             <w:ind w:left="360"/>
             <w:rPr>
               <w:color w:val="1155CC"/>
@@ -1133,7 +1130,7 @@
         </w:p>
         <w:p>
           <w:pPr>
-            <w:spacing w:before="60" w:line="240" w:lineRule="auto"/>
+            <w:spacing w:before="60"/>
             <w:ind w:left="360"/>
             <w:rPr>
               <w:color w:val="1155CC"/>
@@ -1152,7 +1149,7 @@
         </w:p>
         <w:p>
           <w:pPr>
-            <w:spacing w:before="60" w:after="80" w:line="240" w:lineRule="auto"/>
+            <w:spacing w:before="60" w:after="80"/>
             <w:ind w:left="360"/>
             <w:rPr>
               <w:color w:val="1155CC"/>
@@ -1196,6 +1193,7 @@
       <w:bookmarkStart w:id="11" w:name="_fulgh8sf1ocg" w:colFirst="0" w:colLast="0"/>
       <w:bookmarkEnd w:id="11"/>
       <w:r>
+        <w:lastRenderedPageBreak/>
         <w:t>Purpose of the Technical Safety Concept</w:t>
       </w:r>
     </w:p>
@@ -1287,7 +1285,6 @@
           <w:p>
             <w:pPr>
               <w:widowControl w:val="0"/>
-              <w:spacing w:line="240" w:lineRule="auto"/>
               <w:rPr>
                 <w:b/>
               </w:rPr>
@@ -1314,7 +1311,6 @@
           <w:p>
             <w:pPr>
               <w:widowControl w:val="0"/>
-              <w:spacing w:line="240" w:lineRule="auto"/>
               <w:rPr>
                 <w:b/>
               </w:rPr>
@@ -1341,7 +1337,6 @@
           <w:p>
             <w:pPr>
               <w:widowControl w:val="0"/>
-              <w:spacing w:line="240" w:lineRule="auto"/>
               <w:rPr>
                 <w:b/>
               </w:rPr>
@@ -1368,7 +1363,6 @@
           <w:p>
             <w:pPr>
               <w:widowControl w:val="0"/>
-              <w:spacing w:line="240" w:lineRule="auto"/>
               <w:rPr>
                 <w:b/>
               </w:rPr>
@@ -1395,7 +1389,6 @@
           <w:p>
             <w:pPr>
               <w:widowControl w:val="0"/>
-              <w:spacing w:line="240" w:lineRule="auto"/>
               <w:rPr>
                 <w:b/>
               </w:rPr>
@@ -1453,13 +1446,8 @@
           </w:tcPr>
           <w:p>
             <w:r>
-              <w:t xml:space="preserve">The lane keeping item shall ensure that the lane departure oscillating torque amplitude is below </w:t>
-            </w:r>
-            <w:proofErr w:type="spellStart"/>
-            <w:r>
-              <w:t>Max_Torque_Amplitude</w:t>
-            </w:r>
-            <w:proofErr w:type="spellEnd"/>
+              <w:t>The lane keeping item shall ensure that the lane departure oscillating torque amplitude is below Max_Torque_Amplitude</w:t>
+            </w:r>
           </w:p>
         </w:tc>
         <w:tc>
@@ -1506,7 +1494,10 @@
           </w:tcPr>
           <w:p>
             <w:r>
-              <w:t>LDW will set the oscillating torque amplitude to zero</w:t>
+              <w:t>The EPS ECU</w:t>
+            </w:r>
+            <w:r>
+              <w:t xml:space="preserve"> will set the oscillating torque to zero</w:t>
             </w:r>
           </w:p>
         </w:tc>
@@ -1555,13 +1546,8 @@
           </w:tcPr>
           <w:p>
             <w:r>
-              <w:t xml:space="preserve">The lane keeping item shall ensure that the lane departure oscillating torque frequency is below </w:t>
-            </w:r>
-            <w:proofErr w:type="spellStart"/>
-            <w:r>
-              <w:t>Max_Torque_Frequency</w:t>
-            </w:r>
-            <w:proofErr w:type="spellEnd"/>
+              <w:t>The lane keeping item shall ensure that the lane departure oscillating torque frequency is below Max_Torque_Frequency</w:t>
+            </w:r>
           </w:p>
         </w:tc>
         <w:tc>
@@ -1608,7 +1594,13 @@
           </w:tcPr>
           <w:p>
             <w:r>
-              <w:t>LDW will set the oscillating torque amplitude to zero</w:t>
+              <w:t>The EPS ECU</w:t>
+            </w:r>
+            <w:r>
+              <w:t xml:space="preserve"> </w:t>
+            </w:r>
+            <w:r>
+              <w:t>will set the oscillating torque to zero</w:t>
             </w:r>
           </w:p>
         </w:tc>
@@ -1657,13 +1649,8 @@
           </w:tcPr>
           <w:p>
             <w:r>
-              <w:t xml:space="preserve">the electronic power steering ECU shall ensure that the lane keeping assistance torque is applied for only </w:t>
-            </w:r>
-            <w:proofErr w:type="spellStart"/>
-            <w:r>
-              <w:t>Max_Duration</w:t>
-            </w:r>
-            <w:proofErr w:type="spellEnd"/>
+              <w:t>the electronic power steering ECU shall ensure that the lane keeping assistance torque is applied for only Max_Duration</w:t>
+            </w:r>
           </w:p>
         </w:tc>
         <w:tc>
@@ -1710,7 +1697,13 @@
           </w:tcPr>
           <w:p>
             <w:r>
-              <w:t>LDW will set the oscillating torque amplitude to zero</w:t>
+              <w:t>The EPS ECU</w:t>
+            </w:r>
+            <w:r>
+              <w:t xml:space="preserve"> </w:t>
+            </w:r>
+            <w:r>
+              <w:t>will set the oscillating torque to zero</w:t>
             </w:r>
           </w:p>
         </w:tc>
@@ -1748,7 +1741,6 @@
       <w:r>
         <w:rPr>
           <w:noProof/>
-          <w:lang w:val="en-US"/>
         </w:rPr>
         <w:lastRenderedPageBreak/>
         <w:drawing>
@@ -1814,8 +1806,6 @@
         <w:t>[Instructions: Provide a description for each functional safety element; what is each element's purpose in the lane assistance item? ]</w:t>
       </w:r>
     </w:p>
-    <w:p/>
-    <w:p/>
     <w:tbl>
       <w:tblPr>
         <w:tblStyle w:val="a1"/>
@@ -1850,7 +1840,6 @@
           <w:p>
             <w:pPr>
               <w:widowControl w:val="0"/>
-              <w:spacing w:line="240" w:lineRule="auto"/>
               <w:rPr>
                 <w:b/>
               </w:rPr>
@@ -1877,7 +1866,6 @@
           <w:p>
             <w:pPr>
               <w:widowControl w:val="0"/>
-              <w:spacing w:line="240" w:lineRule="auto"/>
               <w:rPr>
                 <w:b/>
               </w:rPr>
@@ -1905,7 +1893,6 @@
           <w:p>
             <w:pPr>
               <w:widowControl w:val="0"/>
-              <w:spacing w:line="240" w:lineRule="auto"/>
             </w:pPr>
             <w:r>
               <w:t>Camera Sensor</w:t>
@@ -1925,7 +1912,6 @@
           <w:p>
             <w:pPr>
               <w:widowControl w:val="0"/>
-              <w:spacing w:line="240" w:lineRule="auto"/>
             </w:pPr>
             <w:r>
               <w:t>The camera sensor reads in images from the road</w:t>
@@ -1947,7 +1933,6 @@
           <w:p>
             <w:pPr>
               <w:widowControl w:val="0"/>
-              <w:spacing w:line="240" w:lineRule="auto"/>
             </w:pPr>
             <w:r>
               <w:t>Camera Sensor ECU - Lane Sensing</w:t>
@@ -1967,7 +1952,6 @@
           <w:p>
             <w:pPr>
               <w:widowControl w:val="0"/>
-              <w:spacing w:line="240" w:lineRule="auto"/>
             </w:pPr>
             <w:r>
               <w:t>Identifies when the vehicle has accidently departed its lane</w:t>
@@ -1989,7 +1973,6 @@
           <w:p>
             <w:pPr>
               <w:widowControl w:val="0"/>
-              <w:spacing w:line="240" w:lineRule="auto"/>
             </w:pPr>
             <w:r>
               <w:t>Camera Sensor ECU - Torque request generator</w:t>
@@ -2009,7 +1992,6 @@
           <w:p>
             <w:pPr>
               <w:widowControl w:val="0"/>
-              <w:spacing w:line="240" w:lineRule="auto"/>
             </w:pPr>
             <w:r>
               <w:t>Sends request to the electronic power steering ECU</w:t>
@@ -2031,7 +2013,6 @@
           <w:p>
             <w:pPr>
               <w:widowControl w:val="0"/>
-              <w:spacing w:line="240" w:lineRule="auto"/>
             </w:pPr>
             <w:r>
               <w:t>Car Display</w:t>
@@ -2051,7 +2032,6 @@
           <w:p>
             <w:pPr>
               <w:widowControl w:val="0"/>
-              <w:spacing w:line="240" w:lineRule="auto"/>
             </w:pPr>
             <w:r>
               <w:t>The car display shows messages to the driver</w:t>
@@ -2073,7 +2053,6 @@
           <w:p>
             <w:pPr>
               <w:widowControl w:val="0"/>
-              <w:spacing w:line="240" w:lineRule="auto"/>
             </w:pPr>
             <w:r>
               <w:t>Car Display ECU - Lane Assistance On/Off Status</w:t>
@@ -2093,7 +2072,6 @@
           <w:p>
             <w:pPr>
               <w:widowControl w:val="0"/>
-              <w:spacing w:line="240" w:lineRule="auto"/>
             </w:pPr>
             <w:r>
               <w:t>Shows the on or off status of the lane assistance function</w:t>
@@ -2115,7 +2093,6 @@
           <w:p>
             <w:pPr>
               <w:widowControl w:val="0"/>
-              <w:spacing w:line="240" w:lineRule="auto"/>
             </w:pPr>
             <w:r>
               <w:t>Car Display ECU - Lane Assistant Active/Inactive</w:t>
@@ -2135,7 +2112,6 @@
           <w:p>
             <w:pPr>
               <w:widowControl w:val="0"/>
-              <w:spacing w:line="240" w:lineRule="auto"/>
             </w:pPr>
             <w:r>
               <w:t>Shows the activation status of the lane assistance function</w:t>
@@ -2157,7 +2133,6 @@
           <w:p>
             <w:pPr>
               <w:widowControl w:val="0"/>
-              <w:spacing w:line="240" w:lineRule="auto"/>
             </w:pPr>
             <w:r>
               <w:t>Car Display ECU - Lane Assistance malfunction warning</w:t>
@@ -2177,7 +2152,6 @@
           <w:p>
             <w:pPr>
               <w:widowControl w:val="0"/>
-              <w:spacing w:line="240" w:lineRule="auto"/>
             </w:pPr>
             <w:r>
               <w:t>Shows that lane assistance function has malfunctioned</w:t>
@@ -2199,7 +2173,6 @@
           <w:p>
             <w:pPr>
               <w:widowControl w:val="0"/>
-              <w:spacing w:line="240" w:lineRule="auto"/>
             </w:pPr>
             <w:r>
               <w:t>Driver Steering Torque Sensor</w:t>
@@ -2219,17 +2192,12 @@
           <w:p>
             <w:pPr>
               <w:widowControl w:val="0"/>
-              <w:spacing w:line="240" w:lineRule="auto"/>
-              <w:rPr>
-                <w:b/>
-              </w:rPr>
-            </w:pPr>
-            <w:r>
-              <w:t xml:space="preserve">The driver steering torque sensor detects the </w:t>
-            </w:r>
-            <w:r>
-              <w:lastRenderedPageBreak/>
-              <w:t>steering input by the driver</w:t>
+              <w:rPr>
+                <w:b/>
+              </w:rPr>
+            </w:pPr>
+            <w:r>
+              <w:t>The driver steering torque sensor detects the steering input by the driver</w:t>
             </w:r>
           </w:p>
         </w:tc>
@@ -2248,7 +2216,6 @@
           <w:p>
             <w:pPr>
               <w:widowControl w:val="0"/>
-              <w:spacing w:line="240" w:lineRule="auto"/>
             </w:pPr>
             <w:r>
               <w:lastRenderedPageBreak/>
@@ -2269,7 +2236,6 @@
           <w:p>
             <w:pPr>
               <w:widowControl w:val="0"/>
-              <w:spacing w:line="240" w:lineRule="auto"/>
             </w:pPr>
             <w:r>
               <w:t>Steering input by the driver</w:t>
@@ -2291,7 +2257,6 @@
           <w:p>
             <w:pPr>
               <w:widowControl w:val="0"/>
-              <w:spacing w:line="240" w:lineRule="auto"/>
             </w:pPr>
             <w:r>
               <w:t>EPS ECU - Normal Lane Assistance Functionality</w:t>
@@ -2311,7 +2276,6 @@
           <w:p>
             <w:pPr>
               <w:widowControl w:val="0"/>
-              <w:spacing w:line="240" w:lineRule="auto"/>
             </w:pPr>
             <w:r>
               <w:t>Keeps the car in lane when it has accidently departed its lane</w:t>
@@ -2333,7 +2297,6 @@
           <w:p>
             <w:pPr>
               <w:widowControl w:val="0"/>
-              <w:spacing w:line="240" w:lineRule="auto"/>
             </w:pPr>
             <w:r>
               <w:t>EPS ECU - Lane Departure Warning Safety Functionality</w:t>
@@ -2353,7 +2316,6 @@
           <w:p>
             <w:pPr>
               <w:widowControl w:val="0"/>
-              <w:spacing w:line="240" w:lineRule="auto"/>
             </w:pPr>
             <w:r>
               <w:t>Determines when the warning messages are sent to the display</w:t>
@@ -2375,7 +2337,6 @@
           <w:p>
             <w:pPr>
               <w:widowControl w:val="0"/>
-              <w:spacing w:line="240" w:lineRule="auto"/>
             </w:pPr>
             <w:r>
               <w:t>EPS ECU - Lane Keeping Assistant Safety Functionality</w:t>
@@ -2395,7 +2356,6 @@
           <w:p>
             <w:pPr>
               <w:widowControl w:val="0"/>
-              <w:spacing w:line="240" w:lineRule="auto"/>
             </w:pPr>
             <w:r>
               <w:t>Determines when to activate the lane keeping assistant functionality</w:t>
@@ -2417,7 +2377,6 @@
           <w:p>
             <w:pPr>
               <w:widowControl w:val="0"/>
-              <w:spacing w:line="240" w:lineRule="auto"/>
             </w:pPr>
             <w:r>
               <w:t>EPS ECU - Final Torque</w:t>
@@ -2437,7 +2396,6 @@
           <w:p>
             <w:pPr>
               <w:widowControl w:val="0"/>
-              <w:spacing w:line="240" w:lineRule="auto"/>
             </w:pPr>
             <w:r>
               <w:t>The torque that is sent to the steering wheel</w:t>
@@ -2459,7 +2417,6 @@
           <w:p>
             <w:pPr>
               <w:widowControl w:val="0"/>
-              <w:spacing w:line="240" w:lineRule="auto"/>
             </w:pPr>
             <w:r>
               <w:t>Motor</w:t>
@@ -2479,7 +2436,6 @@
           <w:p>
             <w:pPr>
               <w:widowControl w:val="0"/>
-              <w:spacing w:line="240" w:lineRule="auto"/>
             </w:pPr>
             <w:r>
               <w:t>The steering motor provides force to the steering wheel</w:t>
@@ -2524,7 +2480,13 @@
         <w:t>[Instructions: Fill in the technical safety requirements for the lane departure warning first functional safety requirement. We have provided the associated functional safety requirement in the first table below. Hint: The technical safety requirements were discussed in the lesson videos. The architecture allocation column should contain element names such as LDW Safety block, Data Transmission Integrity Check, etc. Allocating the technical safety requirements to the "EPS ECU" does not provide enough detail for a technical safety concept.]</w:t>
       </w:r>
     </w:p>
-    <w:p/>
+    <w:p>
+      <w:pPr>
+        <w:rPr>
+          <w:b/>
+        </w:rPr>
+      </w:pPr>
+    </w:p>
     <w:p>
       <w:pPr>
         <w:rPr>
@@ -2585,7 +2547,6 @@
           <w:p>
             <w:pPr>
               <w:widowControl w:val="0"/>
-              <w:spacing w:line="240" w:lineRule="auto"/>
               <w:rPr>
                 <w:b/>
               </w:rPr>
@@ -2612,7 +2573,6 @@
           <w:p>
             <w:pPr>
               <w:widowControl w:val="0"/>
-              <w:spacing w:line="240" w:lineRule="auto"/>
               <w:rPr>
                 <w:b/>
               </w:rPr>
@@ -2639,7 +2599,6 @@
           <w:p>
             <w:pPr>
               <w:widowControl w:val="0"/>
-              <w:spacing w:line="240" w:lineRule="auto"/>
               <w:rPr>
                 <w:b/>
               </w:rPr>
@@ -2666,7 +2625,6 @@
           <w:p>
             <w:pPr>
               <w:widowControl w:val="0"/>
-              <w:spacing w:line="240" w:lineRule="auto"/>
               <w:rPr>
                 <w:b/>
               </w:rPr>
@@ -2693,7 +2651,6 @@
           <w:p>
             <w:pPr>
               <w:widowControl w:val="0"/>
-              <w:spacing w:line="240" w:lineRule="auto"/>
               <w:rPr>
                 <w:b/>
               </w:rPr>
@@ -2721,7 +2678,6 @@
           <w:p>
             <w:pPr>
               <w:widowControl w:val="0"/>
-              <w:spacing w:line="240" w:lineRule="auto"/>
             </w:pPr>
             <w:r>
               <w:t>Functional</w:t>
@@ -2730,7 +2686,6 @@
           <w:p>
             <w:pPr>
               <w:widowControl w:val="0"/>
-              <w:spacing w:line="240" w:lineRule="auto"/>
             </w:pPr>
             <w:r>
               <w:t>Safety</w:t>
@@ -2739,7 +2694,6 @@
           <w:p>
             <w:pPr>
               <w:widowControl w:val="0"/>
-              <w:spacing w:line="240" w:lineRule="auto"/>
             </w:pPr>
             <w:r>
               <w:t>Requirement</w:t>
@@ -2748,7 +2702,6 @@
           <w:p>
             <w:pPr>
               <w:widowControl w:val="0"/>
-              <w:spacing w:line="240" w:lineRule="auto"/>
             </w:pPr>
             <w:r>
               <w:t>01-01</w:t>
@@ -2770,13 +2723,8 @@
               <w:widowControl w:val="0"/>
             </w:pPr>
             <w:r>
-              <w:t xml:space="preserve">The lane keeping item shall ensure that the lane departure oscillating torque amplitude is below </w:t>
-            </w:r>
-            <w:proofErr w:type="spellStart"/>
-            <w:r>
-              <w:t>Max_Torque_Amplitude</w:t>
-            </w:r>
-            <w:proofErr w:type="spellEnd"/>
+              <w:t>The lane keeping item shall ensure that the lane departure oscillating torque amplitude is below Max_Torque_Amplitude</w:t>
+            </w:r>
           </w:p>
         </w:tc>
         <w:tc>
@@ -2793,7 +2741,6 @@
           <w:p>
             <w:pPr>
               <w:widowControl w:val="0"/>
-              <w:spacing w:line="240" w:lineRule="auto"/>
               <w:jc w:val="center"/>
             </w:pPr>
             <w:r>
@@ -2815,7 +2762,6 @@
           <w:p>
             <w:pPr>
               <w:widowControl w:val="0"/>
-              <w:spacing w:line="240" w:lineRule="auto"/>
               <w:jc w:val="center"/>
               <w:rPr>
                 <w:b/>
@@ -2837,7 +2783,6 @@
           <w:p>
             <w:pPr>
               <w:widowControl w:val="0"/>
-              <w:spacing w:line="240" w:lineRule="auto"/>
               <w:jc w:val="center"/>
               <w:rPr>
                 <w:b/>
@@ -2850,6 +2795,12 @@
     <w:p/>
     <w:p>
       <w:r>
+        <w:br w:type="page"/>
+      </w:r>
+    </w:p>
+    <w:p>
+      <w:r>
+        <w:lastRenderedPageBreak/>
         <w:t>Technical Safety Requirements related to Functional Safety Requirement 01-01 are:</w:t>
       </w:r>
     </w:p>
@@ -2891,16 +2842,14 @@
           <w:p>
             <w:pPr>
               <w:widowControl w:val="0"/>
-              <w:spacing w:line="240" w:lineRule="auto"/>
-              <w:rPr>
-                <w:b/>
-              </w:rPr>
-            </w:pPr>
-            <w:r>
-              <w:rPr>
-                <w:b/>
-              </w:rPr>
-              <w:lastRenderedPageBreak/>
+              <w:rPr>
+                <w:b/>
+              </w:rPr>
+            </w:pPr>
+            <w:r>
+              <w:rPr>
+                <w:b/>
+              </w:rPr>
               <w:t>ID</w:t>
             </w:r>
           </w:p>
@@ -2919,7 +2868,6 @@
           <w:p>
             <w:pPr>
               <w:widowControl w:val="0"/>
-              <w:spacing w:line="240" w:lineRule="auto"/>
               <w:rPr>
                 <w:b/>
               </w:rPr>
@@ -2946,7 +2894,6 @@
           <w:p>
             <w:pPr>
               <w:widowControl w:val="0"/>
-              <w:spacing w:line="240" w:lineRule="auto"/>
               <w:rPr>
                 <w:b/>
               </w:rPr>
@@ -2973,7 +2920,6 @@
           <w:p>
             <w:pPr>
               <w:widowControl w:val="0"/>
-              <w:spacing w:line="240" w:lineRule="auto"/>
               <w:rPr>
                 <w:b/>
               </w:rPr>
@@ -3000,7 +2946,6 @@
           <w:p>
             <w:pPr>
               <w:widowControl w:val="0"/>
-              <w:spacing w:line="240" w:lineRule="auto"/>
               <w:rPr>
                 <w:b/>
               </w:rPr>
@@ -3027,7 +2972,6 @@
           <w:p>
             <w:pPr>
               <w:widowControl w:val="0"/>
-              <w:spacing w:line="240" w:lineRule="auto"/>
               <w:rPr>
                 <w:b/>
               </w:rPr>
@@ -3053,37 +2997,21 @@
             </w:tcMar>
           </w:tcPr>
           <w:p>
-            <w:pPr>
-              <w:widowControl w:val="0"/>
-              <w:spacing w:line="240" w:lineRule="auto"/>
-            </w:pPr>
             <w:r>
               <w:t>Technical</w:t>
             </w:r>
           </w:p>
           <w:p>
-            <w:pPr>
-              <w:widowControl w:val="0"/>
-              <w:spacing w:line="240" w:lineRule="auto"/>
-            </w:pPr>
             <w:r>
               <w:t>Safety</w:t>
             </w:r>
           </w:p>
           <w:p>
-            <w:pPr>
-              <w:widowControl w:val="0"/>
-              <w:spacing w:line="240" w:lineRule="auto"/>
-            </w:pPr>
             <w:r>
               <w:t>Requirement</w:t>
             </w:r>
           </w:p>
           <w:p>
-            <w:pPr>
-              <w:widowControl w:val="0"/>
-              <w:spacing w:line="240" w:lineRule="auto"/>
-            </w:pPr>
             <w:r>
               <w:t>01</w:t>
             </w:r>
@@ -3100,27 +3028,8 @@
             </w:tcMar>
           </w:tcPr>
           <w:p>
-            <w:pPr>
-              <w:widowControl w:val="0"/>
-            </w:pPr>
-            <w:r>
-              <w:t>The LDW safety component shall ensure that the amplitude of the ‘</w:t>
-            </w:r>
-            <w:proofErr w:type="spellStart"/>
-            <w:r>
-              <w:t>LDW_Torque_Request</w:t>
-            </w:r>
-            <w:proofErr w:type="spellEnd"/>
-            <w:r>
-              <w:t>’ sent to the ‘Final electronic power steering Torque’ component is below ‘</w:t>
-            </w:r>
-            <w:proofErr w:type="spellStart"/>
-            <w:r>
-              <w:t>Max_Torque_amplitude</w:t>
-            </w:r>
-            <w:proofErr w:type="spellEnd"/>
-            <w:r>
-              <w:t>’</w:t>
+            <w:r>
+              <w:t>The LDW safety component shall ensure that the amplitude of the ‘LDW_Torque_Request’ sent to the ‘Final electronic power steering Torque’ component is below ‘Max_Torque_amplitude’</w:t>
             </w:r>
           </w:p>
         </w:tc>
@@ -3135,10 +3044,6 @@
             </w:tcMar>
           </w:tcPr>
           <w:p>
-            <w:pPr>
-              <w:widowControl w:val="0"/>
-              <w:spacing w:line="240" w:lineRule="auto"/>
-            </w:pPr>
             <w:r>
               <w:t>C</w:t>
             </w:r>
@@ -3155,18 +3060,9 @@
             </w:tcMar>
           </w:tcPr>
           <w:p>
-            <w:pPr>
-              <w:widowControl w:val="0"/>
-              <w:spacing w:line="240" w:lineRule="auto"/>
-            </w:pPr>
-            <w:r>
-              <w:t xml:space="preserve">50 </w:t>
-            </w:r>
-            <w:proofErr w:type="spellStart"/>
-            <w:r>
-              <w:t>ms</w:t>
-            </w:r>
-            <w:proofErr w:type="spellEnd"/>
+            <w:r>
+              <w:t>50 ms</w:t>
+            </w:r>
           </w:p>
         </w:tc>
         <w:tc>
@@ -3180,14 +3076,7 @@
             </w:tcMar>
           </w:tcPr>
           <w:p>
-            <w:pPr>
-              <w:widowControl w:val="0"/>
-              <w:spacing w:line="240" w:lineRule="auto"/>
-            </w:pPr>
-            <w:r>
-              <w:rPr>
-                <w:rFonts w:asciiTheme="minorHAnsi" w:hAnsiTheme="minorHAnsi"/>
-              </w:rPr>
+            <w:r>
               <w:t>LDW Safety</w:t>
             </w:r>
           </w:p>
@@ -3203,14 +3092,7 @@
             </w:tcMar>
           </w:tcPr>
           <w:p>
-            <w:pPr>
-              <w:widowControl w:val="0"/>
-              <w:spacing w:line="240" w:lineRule="auto"/>
-            </w:pPr>
-            <w:r>
-              <w:rPr>
-                <w:rFonts w:asciiTheme="minorHAnsi" w:hAnsiTheme="minorHAnsi"/>
-              </w:rPr>
+            <w:r>
               <w:t>LDW torque output is set to zero</w:t>
             </w:r>
           </w:p>
@@ -3228,37 +3110,21 @@
             </w:tcMar>
           </w:tcPr>
           <w:p>
-            <w:pPr>
-              <w:widowControl w:val="0"/>
-              <w:spacing w:line="240" w:lineRule="auto"/>
-            </w:pPr>
             <w:r>
               <w:t>Technical</w:t>
             </w:r>
           </w:p>
           <w:p>
-            <w:pPr>
-              <w:widowControl w:val="0"/>
-              <w:spacing w:line="240" w:lineRule="auto"/>
-            </w:pPr>
             <w:r>
               <w:t>Safety</w:t>
             </w:r>
           </w:p>
           <w:p>
-            <w:pPr>
-              <w:widowControl w:val="0"/>
-              <w:spacing w:line="240" w:lineRule="auto"/>
-            </w:pPr>
             <w:r>
               <w:t>Requirement</w:t>
             </w:r>
           </w:p>
           <w:p>
-            <w:pPr>
-              <w:widowControl w:val="0"/>
-              <w:spacing w:line="240" w:lineRule="auto"/>
-            </w:pPr>
             <w:r>
               <w:t>02</w:t>
             </w:r>
@@ -3275,19 +3141,8 @@
             </w:tcMar>
           </w:tcPr>
           <w:p>
-            <w:pPr>
-              <w:widowControl w:val="0"/>
-            </w:pPr>
-            <w:r>
-              <w:t>The validity and integrity of the data transmission for ‘</w:t>
-            </w:r>
-            <w:proofErr w:type="spellStart"/>
-            <w:r>
-              <w:t>LDW_Torque_Request</w:t>
-            </w:r>
-            <w:proofErr w:type="spellEnd"/>
-            <w:r>
-              <w:t>’ signal shall be ensured</w:t>
+            <w:r>
+              <w:t>The validity and integrity of the data transmission for ‘LDW_Torque_Request’ signal shall be ensured</w:t>
             </w:r>
           </w:p>
         </w:tc>
@@ -3302,10 +3157,6 @@
             </w:tcMar>
           </w:tcPr>
           <w:p>
-            <w:pPr>
-              <w:widowControl w:val="0"/>
-              <w:spacing w:line="240" w:lineRule="auto"/>
-            </w:pPr>
             <w:r>
               <w:t>C</w:t>
             </w:r>
@@ -3322,18 +3173,9 @@
             </w:tcMar>
           </w:tcPr>
           <w:p>
-            <w:pPr>
-              <w:widowControl w:val="0"/>
-              <w:spacing w:line="240" w:lineRule="auto"/>
-            </w:pPr>
-            <w:r>
-              <w:t xml:space="preserve">50 </w:t>
-            </w:r>
-            <w:proofErr w:type="spellStart"/>
-            <w:r>
-              <w:t>ms</w:t>
-            </w:r>
-            <w:proofErr w:type="spellEnd"/>
+            <w:r>
+              <w:t>50 ms</w:t>
+            </w:r>
           </w:p>
         </w:tc>
         <w:tc>
@@ -3347,14 +3189,7 @@
             </w:tcMar>
           </w:tcPr>
           <w:p>
-            <w:pPr>
-              <w:widowControl w:val="0"/>
-              <w:spacing w:line="240" w:lineRule="auto"/>
-            </w:pPr>
-            <w:r>
-              <w:rPr>
-                <w:rFonts w:asciiTheme="minorHAnsi" w:hAnsiTheme="minorHAnsi"/>
-              </w:rPr>
+            <w:r>
               <w:t>Data Transmission Integrity Check</w:t>
             </w:r>
           </w:p>
@@ -3370,15 +3205,8 @@
             </w:tcMar>
           </w:tcPr>
           <w:p>
-            <w:pPr>
-              <w:widowControl w:val="0"/>
-              <w:spacing w:line="240" w:lineRule="auto"/>
-            </w:pPr>
-            <w:r>
-              <w:rPr>
-                <w:rFonts w:asciiTheme="minorHAnsi" w:hAnsiTheme="minorHAnsi"/>
-              </w:rPr>
-              <w:t>N/A</w:t>
+            <w:r>
+              <w:t>LDW torque output is set to zero</w:t>
             </w:r>
           </w:p>
         </w:tc>
@@ -3395,37 +3223,21 @@
             </w:tcMar>
           </w:tcPr>
           <w:p>
-            <w:pPr>
-              <w:widowControl w:val="0"/>
-              <w:spacing w:line="240" w:lineRule="auto"/>
-            </w:pPr>
             <w:r>
               <w:t>Technical</w:t>
             </w:r>
           </w:p>
           <w:p>
-            <w:pPr>
-              <w:widowControl w:val="0"/>
-              <w:spacing w:line="240" w:lineRule="auto"/>
-            </w:pPr>
             <w:r>
               <w:t>Safety</w:t>
             </w:r>
           </w:p>
           <w:p>
-            <w:pPr>
-              <w:widowControl w:val="0"/>
-              <w:spacing w:line="240" w:lineRule="auto"/>
-            </w:pPr>
             <w:r>
               <w:t>Requirement</w:t>
             </w:r>
           </w:p>
           <w:p>
-            <w:pPr>
-              <w:widowControl w:val="0"/>
-              <w:spacing w:line="240" w:lineRule="auto"/>
-            </w:pPr>
             <w:r>
               <w:t>03</w:t>
             </w:r>
@@ -3442,19 +3254,8 @@
             </w:tcMar>
           </w:tcPr>
           <w:p>
-            <w:pPr>
-              <w:widowControl w:val="0"/>
-            </w:pPr>
-            <w:r>
-              <w:t>As soon as a failure is detected by the LDW function, it shall deactivate the LDW feature and the ‘</w:t>
-            </w:r>
-            <w:proofErr w:type="spellStart"/>
-            <w:r>
-              <w:t>LDW_Torque_Request</w:t>
-            </w:r>
-            <w:proofErr w:type="spellEnd"/>
-            <w:r>
-              <w:t>’ shall be set to zero</w:t>
+            <w:r>
+              <w:t>As soon as a failure is detected by the LDW function, it shall deactivate the LDW feature and the ‘LDW_Torque_Request’ shall be set to zero</w:t>
             </w:r>
           </w:p>
         </w:tc>
@@ -3469,10 +3270,6 @@
             </w:tcMar>
           </w:tcPr>
           <w:p>
-            <w:pPr>
-              <w:widowControl w:val="0"/>
-              <w:spacing w:line="240" w:lineRule="auto"/>
-            </w:pPr>
             <w:r>
               <w:t>C</w:t>
             </w:r>
@@ -3489,18 +3286,9 @@
             </w:tcMar>
           </w:tcPr>
           <w:p>
-            <w:pPr>
-              <w:widowControl w:val="0"/>
-              <w:spacing w:line="240" w:lineRule="auto"/>
-            </w:pPr>
-            <w:r>
-              <w:t xml:space="preserve">50 </w:t>
-            </w:r>
-            <w:proofErr w:type="spellStart"/>
-            <w:r>
-              <w:t>ms</w:t>
-            </w:r>
-            <w:proofErr w:type="spellEnd"/>
+            <w:r>
+              <w:t>50 ms</w:t>
+            </w:r>
           </w:p>
         </w:tc>
         <w:tc>
@@ -3514,24 +3302,11 @@
             </w:tcMar>
           </w:tcPr>
           <w:p>
-            <w:pPr>
-              <w:rPr>
-                <w:rFonts w:asciiTheme="minorHAnsi" w:hAnsiTheme="minorHAnsi"/>
-              </w:rPr>
-            </w:pPr>
-            <w:r>
-              <w:rPr>
-                <w:rFonts w:asciiTheme="minorHAnsi" w:hAnsiTheme="minorHAnsi"/>
-              </w:rPr>
+            <w:r>
               <w:t>LDW Safety</w:t>
             </w:r>
           </w:p>
-          <w:p>
-            <w:pPr>
-              <w:widowControl w:val="0"/>
-              <w:spacing w:line="240" w:lineRule="auto"/>
-            </w:pPr>
-          </w:p>
+          <w:p/>
         </w:tc>
         <w:tc>
           <w:tcPr>
@@ -3544,24 +3319,11 @@
             </w:tcMar>
           </w:tcPr>
           <w:p>
-            <w:pPr>
-              <w:rPr>
-                <w:rFonts w:asciiTheme="minorHAnsi" w:hAnsiTheme="minorHAnsi"/>
-              </w:rPr>
-            </w:pPr>
-            <w:r>
-              <w:rPr>
-                <w:rFonts w:asciiTheme="minorHAnsi" w:hAnsiTheme="minorHAnsi"/>
-              </w:rPr>
+            <w:r>
               <w:t>LDW torque output is set to zero</w:t>
             </w:r>
           </w:p>
-          <w:p>
-            <w:pPr>
-              <w:widowControl w:val="0"/>
-              <w:spacing w:line="240" w:lineRule="auto"/>
-            </w:pPr>
-          </w:p>
+          <w:p/>
         </w:tc>
       </w:tr>
       <w:tr>
@@ -3576,37 +3338,21 @@
             </w:tcMar>
           </w:tcPr>
           <w:p>
-            <w:pPr>
-              <w:widowControl w:val="0"/>
-              <w:spacing w:line="240" w:lineRule="auto"/>
-            </w:pPr>
             <w:r>
               <w:t>Technical</w:t>
             </w:r>
           </w:p>
           <w:p>
-            <w:pPr>
-              <w:widowControl w:val="0"/>
-              <w:spacing w:line="240" w:lineRule="auto"/>
-            </w:pPr>
             <w:r>
               <w:t>Safety</w:t>
             </w:r>
           </w:p>
           <w:p>
-            <w:pPr>
-              <w:widowControl w:val="0"/>
-              <w:spacing w:line="240" w:lineRule="auto"/>
-            </w:pPr>
             <w:r>
               <w:t>Requirement</w:t>
             </w:r>
           </w:p>
           <w:p>
-            <w:pPr>
-              <w:widowControl w:val="0"/>
-              <w:spacing w:line="240" w:lineRule="auto"/>
-            </w:pPr>
             <w:r>
               <w:t>04</w:t>
             </w:r>
@@ -3623,9 +3369,6 @@
             </w:tcMar>
           </w:tcPr>
           <w:p>
-            <w:pPr>
-              <w:widowControl w:val="0"/>
-            </w:pPr>
             <w:r>
               <w:t>As soon as the LDW function deactivates the LDW feature, the ‘LDW Safety’ software block shall send a signal to the car display ECU to turn on a warning light</w:t>
             </w:r>
@@ -3642,10 +3385,6 @@
             </w:tcMar>
           </w:tcPr>
           <w:p>
-            <w:pPr>
-              <w:widowControl w:val="0"/>
-              <w:spacing w:line="240" w:lineRule="auto"/>
-            </w:pPr>
             <w:r>
               <w:t>C</w:t>
             </w:r>
@@ -3662,18 +3401,9 @@
             </w:tcMar>
           </w:tcPr>
           <w:p>
-            <w:pPr>
-              <w:widowControl w:val="0"/>
-              <w:spacing w:line="240" w:lineRule="auto"/>
-            </w:pPr>
-            <w:r>
-              <w:t xml:space="preserve">50 </w:t>
-            </w:r>
-            <w:proofErr w:type="spellStart"/>
-            <w:r>
-              <w:t>ms</w:t>
-            </w:r>
-            <w:proofErr w:type="spellEnd"/>
+            <w:r>
+              <w:t>50 ms</w:t>
+            </w:r>
           </w:p>
         </w:tc>
         <w:tc>
@@ -3687,24 +3417,11 @@
             </w:tcMar>
           </w:tcPr>
           <w:p>
-            <w:pPr>
-              <w:rPr>
-                <w:rFonts w:asciiTheme="minorHAnsi" w:hAnsiTheme="minorHAnsi"/>
-              </w:rPr>
-            </w:pPr>
-            <w:r>
-              <w:rPr>
-                <w:rFonts w:asciiTheme="minorHAnsi" w:hAnsiTheme="minorHAnsi"/>
-              </w:rPr>
+            <w:r>
               <w:t>LDW Safety</w:t>
             </w:r>
           </w:p>
-          <w:p>
-            <w:pPr>
-              <w:widowControl w:val="0"/>
-              <w:spacing w:line="240" w:lineRule="auto"/>
-            </w:pPr>
-          </w:p>
+          <w:p/>
         </w:tc>
         <w:tc>
           <w:tcPr>
@@ -3717,24 +3434,11 @@
             </w:tcMar>
           </w:tcPr>
           <w:p>
-            <w:pPr>
-              <w:rPr>
-                <w:rFonts w:asciiTheme="minorHAnsi" w:hAnsiTheme="minorHAnsi"/>
-              </w:rPr>
-            </w:pPr>
-            <w:r>
-              <w:rPr>
-                <w:rFonts w:asciiTheme="minorHAnsi" w:hAnsiTheme="minorHAnsi"/>
-              </w:rPr>
+            <w:r>
               <w:t>LDW torque output is set to zero</w:t>
             </w:r>
           </w:p>
-          <w:p>
-            <w:pPr>
-              <w:widowControl w:val="0"/>
-              <w:spacing w:line="240" w:lineRule="auto"/>
-            </w:pPr>
-          </w:p>
+          <w:p/>
         </w:tc>
       </w:tr>
       <w:tr>
@@ -3749,37 +3453,21 @@
             </w:tcMar>
           </w:tcPr>
           <w:p>
-            <w:pPr>
-              <w:widowControl w:val="0"/>
-              <w:spacing w:line="240" w:lineRule="auto"/>
-            </w:pPr>
             <w:r>
               <w:t>Technical</w:t>
             </w:r>
           </w:p>
           <w:p>
-            <w:pPr>
-              <w:widowControl w:val="0"/>
-              <w:spacing w:line="240" w:lineRule="auto"/>
-            </w:pPr>
             <w:r>
               <w:t>Safety</w:t>
             </w:r>
           </w:p>
           <w:p>
-            <w:pPr>
-              <w:widowControl w:val="0"/>
-              <w:spacing w:line="240" w:lineRule="auto"/>
-            </w:pPr>
             <w:r>
               <w:t>Requirement</w:t>
             </w:r>
           </w:p>
           <w:p>
-            <w:pPr>
-              <w:widowControl w:val="0"/>
-              <w:spacing w:line="240" w:lineRule="auto"/>
-            </w:pPr>
             <w:r>
               <w:t>05</w:t>
             </w:r>
@@ -3796,19 +3484,8 @@
             </w:tcMar>
           </w:tcPr>
           <w:p>
-            <w:pPr>
-              <w:widowControl w:val="0"/>
-            </w:pPr>
-            <w:r>
-              <w:t xml:space="preserve">Memory test shall be conducted at </w:t>
-            </w:r>
-            <w:proofErr w:type="spellStart"/>
-            <w:r>
-              <w:t>start up</w:t>
-            </w:r>
-            <w:proofErr w:type="spellEnd"/>
-            <w:r>
-              <w:t xml:space="preserve"> of the EPS ECU to check for any faults in memory</w:t>
+            <w:r>
+              <w:t>Memory test shall be conducted at start up of the EPS ECU to check for any faults in memory</w:t>
             </w:r>
           </w:p>
         </w:tc>
@@ -3823,10 +3500,6 @@
             </w:tcMar>
           </w:tcPr>
           <w:p>
-            <w:pPr>
-              <w:widowControl w:val="0"/>
-              <w:spacing w:line="240" w:lineRule="auto"/>
-            </w:pPr>
             <w:r>
               <w:t>A</w:t>
             </w:r>
@@ -3843,10 +3516,6 @@
             </w:tcMar>
           </w:tcPr>
           <w:p>
-            <w:pPr>
-              <w:widowControl w:val="0"/>
-              <w:spacing w:line="240" w:lineRule="auto"/>
-            </w:pPr>
             <w:r>
               <w:t>Length of vehicle ignition cycle</w:t>
             </w:r>
@@ -3863,23 +3532,9 @@
             </w:tcMar>
           </w:tcPr>
           <w:p>
-            <w:pPr>
-              <w:rPr>
-                <w:rFonts w:asciiTheme="minorHAnsi" w:hAnsiTheme="minorHAnsi"/>
-              </w:rPr>
-            </w:pPr>
-            <w:r>
-              <w:rPr>
-                <w:rFonts w:asciiTheme="minorHAnsi" w:hAnsiTheme="minorHAnsi"/>
-              </w:rPr>
-              <w:t>Ignition Cycle</w:t>
-            </w:r>
-          </w:p>
-          <w:p>
-            <w:pPr>
-              <w:widowControl w:val="0"/>
-              <w:spacing w:line="240" w:lineRule="auto"/>
-            </w:pPr>
+            <w:r>
+              <w:t>Safety startup - Memory test</w:t>
+            </w:r>
           </w:p>
         </w:tc>
         <w:tc>
@@ -3893,21 +3548,13 @@
             </w:tcMar>
           </w:tcPr>
           <w:p>
-            <w:pPr>
-              <w:widowControl w:val="0"/>
-              <w:spacing w:line="240" w:lineRule="auto"/>
-            </w:pPr>
-            <w:r>
-              <w:rPr>
-                <w:rFonts w:asciiTheme="minorHAnsi" w:hAnsiTheme="minorHAnsi"/>
-              </w:rPr>
+            <w:r>
               <w:t>LDW torque output is set to zero</w:t>
             </w:r>
           </w:p>
         </w:tc>
       </w:tr>
     </w:tbl>
-    <w:p/>
     <w:p/>
     <w:p>
       <w:pPr>
@@ -3923,16 +3570,20 @@
         <w:t>[Instructions: Fill in the technical safety requirements for the lane departure warning second functional safety requirement. We have provided the associated functional safety requirement in the table below. Hint:. Most of the technical safety requirements will be the same. At least one technical safety requirement will have to be slightly modified because we are talking about frequency instead of amplitude. These requirements were not given in the lessons]</w:t>
       </w:r>
     </w:p>
-    <w:p/>
-    <w:p/>
     <w:p>
       <w:r>
-        <w:t>Functional Safety Requirement 01-2 with its associated system elements</w:t>
+        <w:br w:type="page"/>
       </w:r>
     </w:p>
     <w:p>
       <w:r>
         <w:lastRenderedPageBreak/>
+        <w:t>Functional Safety Requirement 01-2 with its associated system elements</w:t>
+      </w:r>
+      <w:r>
+        <w:t xml:space="preserve"> </w:t>
+      </w:r>
+      <w:r>
         <w:t>(derived in the functional safety concept)</w:t>
       </w:r>
     </w:p>
@@ -3973,7 +3624,6 @@
           <w:p>
             <w:pPr>
               <w:widowControl w:val="0"/>
-              <w:spacing w:line="240" w:lineRule="auto"/>
               <w:rPr>
                 <w:b/>
               </w:rPr>
@@ -4000,7 +3650,6 @@
           <w:p>
             <w:pPr>
               <w:widowControl w:val="0"/>
-              <w:spacing w:line="240" w:lineRule="auto"/>
               <w:rPr>
                 <w:b/>
               </w:rPr>
@@ -4027,7 +3676,6 @@
           <w:p>
             <w:pPr>
               <w:widowControl w:val="0"/>
-              <w:spacing w:line="240" w:lineRule="auto"/>
               <w:rPr>
                 <w:b/>
               </w:rPr>
@@ -4054,7 +3702,6 @@
           <w:p>
             <w:pPr>
               <w:widowControl w:val="0"/>
-              <w:spacing w:line="240" w:lineRule="auto"/>
               <w:rPr>
                 <w:b/>
               </w:rPr>
@@ -4081,7 +3728,6 @@
           <w:p>
             <w:pPr>
               <w:widowControl w:val="0"/>
-              <w:spacing w:line="240" w:lineRule="auto"/>
               <w:rPr>
                 <w:b/>
               </w:rPr>
@@ -4109,7 +3755,6 @@
           <w:p>
             <w:pPr>
               <w:widowControl w:val="0"/>
-              <w:spacing w:line="240" w:lineRule="auto"/>
             </w:pPr>
             <w:r>
               <w:t>Functional</w:t>
@@ -4118,7 +3763,6 @@
           <w:p>
             <w:pPr>
               <w:widowControl w:val="0"/>
-              <w:spacing w:line="240" w:lineRule="auto"/>
             </w:pPr>
             <w:r>
               <w:t>Safety</w:t>
@@ -4127,7 +3771,6 @@
           <w:p>
             <w:pPr>
               <w:widowControl w:val="0"/>
-              <w:spacing w:line="240" w:lineRule="auto"/>
             </w:pPr>
             <w:r>
               <w:t>Requirement</w:t>
@@ -4136,7 +3779,6 @@
           <w:p>
             <w:pPr>
               <w:widowControl w:val="0"/>
-              <w:spacing w:line="240" w:lineRule="auto"/>
             </w:pPr>
             <w:r>
               <w:t>01-02</w:t>
@@ -4158,13 +3800,8 @@
               <w:widowControl w:val="0"/>
             </w:pPr>
             <w:r>
-              <w:t xml:space="preserve">The lane keeping item shall ensure that the lane departure oscillating torque frequency is below </w:t>
-            </w:r>
-            <w:proofErr w:type="spellStart"/>
-            <w:r>
-              <w:t>Max_Torque_Frequency</w:t>
-            </w:r>
-            <w:proofErr w:type="spellEnd"/>
+              <w:t>The lane keeping item shall ensure that the lane departure oscillating torque frequency is below Max_Torque_Frequency</w:t>
+            </w:r>
           </w:p>
         </w:tc>
         <w:tc>
@@ -4181,7 +3818,6 @@
           <w:p>
             <w:pPr>
               <w:widowControl w:val="0"/>
-              <w:spacing w:line="240" w:lineRule="auto"/>
               <w:jc w:val="center"/>
             </w:pPr>
             <w:r>
@@ -4203,7 +3839,6 @@
           <w:p>
             <w:pPr>
               <w:widowControl w:val="0"/>
-              <w:spacing w:line="240" w:lineRule="auto"/>
               <w:jc w:val="center"/>
               <w:rPr>
                 <w:b/>
@@ -4225,7 +3860,6 @@
           <w:p>
             <w:pPr>
               <w:widowControl w:val="0"/>
-              <w:spacing w:line="240" w:lineRule="auto"/>
               <w:jc w:val="center"/>
               <w:rPr>
                 <w:b/>
@@ -4244,7 +3878,8 @@
     <w:tbl>
       <w:tblPr>
         <w:tblStyle w:val="a5"/>
-        <w:tblW w:w="9525" w:type="dxa"/>
+        <w:tblW w:w="10890" w:type="dxa"/>
+        <w:tblInd w:w="-550" w:type="dxa"/>
         <w:tblBorders>
           <w:top w:val="single" w:sz="8" w:space="0" w:color="000000"/>
           <w:left w:val="single" w:sz="8" w:space="0" w:color="000000"/>
@@ -4257,17 +3892,17 @@
         <w:tblLook w:val="0600" w:firstRow="0" w:lastRow="0" w:firstColumn="0" w:lastColumn="0" w:noHBand="1" w:noVBand="1"/>
       </w:tblPr>
       <w:tblGrid>
-        <w:gridCol w:w="1560"/>
-        <w:gridCol w:w="3705"/>
+        <w:gridCol w:w="2070"/>
+        <w:gridCol w:w="3745"/>
         <w:gridCol w:w="375"/>
-        <w:gridCol w:w="1170"/>
-        <w:gridCol w:w="1665"/>
-        <w:gridCol w:w="1050"/>
+        <w:gridCol w:w="1606"/>
+        <w:gridCol w:w="1654"/>
+        <w:gridCol w:w="1440"/>
       </w:tblGrid>
       <w:tr>
         <w:tc>
           <w:tcPr>
-            <w:tcW w:w="1560" w:type="dxa"/>
+            <w:tcW w:w="2070" w:type="dxa"/>
             <w:shd w:val="clear" w:color="auto" w:fill="CCCCCC"/>
             <w:tcMar>
               <w:top w:w="100" w:type="dxa"/>
@@ -4279,7 +3914,6 @@
           <w:p>
             <w:pPr>
               <w:widowControl w:val="0"/>
-              <w:spacing w:line="240" w:lineRule="auto"/>
               <w:rPr>
                 <w:b/>
               </w:rPr>
@@ -4294,7 +3928,7 @@
         </w:tc>
         <w:tc>
           <w:tcPr>
-            <w:tcW w:w="3705" w:type="dxa"/>
+            <w:tcW w:w="3745" w:type="dxa"/>
             <w:shd w:val="clear" w:color="auto" w:fill="CCCCCC"/>
             <w:tcMar>
               <w:top w:w="100" w:type="dxa"/>
@@ -4306,7 +3940,6 @@
           <w:p>
             <w:pPr>
               <w:widowControl w:val="0"/>
-              <w:spacing w:line="240" w:lineRule="auto"/>
               <w:rPr>
                 <w:b/>
               </w:rPr>
@@ -4333,7 +3966,6 @@
           <w:p>
             <w:pPr>
               <w:widowControl w:val="0"/>
-              <w:spacing w:line="240" w:lineRule="auto"/>
               <w:rPr>
                 <w:b/>
               </w:rPr>
@@ -4348,7 +3980,7 @@
         </w:tc>
         <w:tc>
           <w:tcPr>
-            <w:tcW w:w="1170" w:type="dxa"/>
+            <w:tcW w:w="1606" w:type="dxa"/>
             <w:shd w:val="clear" w:color="auto" w:fill="CCCCCC"/>
             <w:tcMar>
               <w:top w:w="100" w:type="dxa"/>
@@ -4360,7 +3992,6 @@
           <w:p>
             <w:pPr>
               <w:widowControl w:val="0"/>
-              <w:spacing w:line="240" w:lineRule="auto"/>
               <w:rPr>
                 <w:b/>
               </w:rPr>
@@ -4375,7 +4006,7 @@
         </w:tc>
         <w:tc>
           <w:tcPr>
-            <w:tcW w:w="1665" w:type="dxa"/>
+            <w:tcW w:w="1654" w:type="dxa"/>
             <w:shd w:val="clear" w:color="auto" w:fill="CCCCCC"/>
             <w:tcMar>
               <w:top w:w="100" w:type="dxa"/>
@@ -4387,7 +4018,6 @@
           <w:p>
             <w:pPr>
               <w:widowControl w:val="0"/>
-              <w:spacing w:line="240" w:lineRule="auto"/>
               <w:rPr>
                 <w:b/>
               </w:rPr>
@@ -4402,7 +4032,7 @@
         </w:tc>
         <w:tc>
           <w:tcPr>
-            <w:tcW w:w="1050" w:type="dxa"/>
+            <w:tcW w:w="1440" w:type="dxa"/>
             <w:shd w:val="clear" w:color="auto" w:fill="CCCCCC"/>
             <w:tcMar>
               <w:top w:w="100" w:type="dxa"/>
@@ -4414,7 +4044,6 @@
           <w:p>
             <w:pPr>
               <w:widowControl w:val="0"/>
-              <w:spacing w:line="240" w:lineRule="auto"/>
               <w:rPr>
                 <w:b/>
               </w:rPr>
@@ -4431,7 +4060,7 @@
       <w:tr>
         <w:tc>
           <w:tcPr>
-            <w:tcW w:w="1560" w:type="dxa"/>
+            <w:tcW w:w="2070" w:type="dxa"/>
             <w:tcMar>
               <w:top w:w="100" w:type="dxa"/>
               <w:left w:w="100" w:type="dxa"/>
@@ -4462,7 +4091,7 @@
         </w:tc>
         <w:tc>
           <w:tcPr>
-            <w:tcW w:w="3705" w:type="dxa"/>
+            <w:tcW w:w="3745" w:type="dxa"/>
             <w:tcMar>
               <w:top w:w="100" w:type="dxa"/>
               <w:left w:w="100" w:type="dxa"/>
@@ -4478,21 +4107,8 @@
               <w:t>frequency</w:t>
             </w:r>
             <w:r>
-              <w:t xml:space="preserve"> of the ‘</w:t>
-            </w:r>
-            <w:proofErr w:type="spellStart"/>
-            <w:r>
-              <w:t>LDW_Torque_Request</w:t>
-            </w:r>
-            <w:proofErr w:type="spellEnd"/>
-            <w:r>
-              <w:t>’ sent to the ‘Final electronic power steering Torque’ component is below ‘</w:t>
-            </w:r>
-            <w:proofErr w:type="spellStart"/>
-            <w:r>
-              <w:t>Max_Torque_Frequency</w:t>
-            </w:r>
-            <w:proofErr w:type="spellEnd"/>
+              <w:t xml:space="preserve"> of the ‘LDW_Torque_Request’ sent to the ‘Final electronic power steering Torque’ component is below ‘Max_Torque_Frequency</w:t>
+            </w:r>
           </w:p>
         </w:tc>
         <w:tc>
@@ -4513,28 +4129,23 @@
         </w:tc>
         <w:tc>
           <w:tcPr>
-            <w:tcW w:w="1170" w:type="dxa"/>
-            <w:tcMar>
-              <w:top w:w="100" w:type="dxa"/>
-              <w:left w:w="100" w:type="dxa"/>
-              <w:bottom w:w="100" w:type="dxa"/>
-              <w:right w:w="100" w:type="dxa"/>
-            </w:tcMar>
-          </w:tcPr>
-          <w:p>
-            <w:r>
-              <w:t xml:space="preserve">50 </w:t>
-            </w:r>
-            <w:proofErr w:type="spellStart"/>
-            <w:r>
-              <w:t>ms</w:t>
-            </w:r>
-            <w:proofErr w:type="spellEnd"/>
-          </w:p>
-        </w:tc>
-        <w:tc>
-          <w:tcPr>
-            <w:tcW w:w="1665" w:type="dxa"/>
+            <w:tcW w:w="1606" w:type="dxa"/>
+            <w:tcMar>
+              <w:top w:w="100" w:type="dxa"/>
+              <w:left w:w="100" w:type="dxa"/>
+              <w:bottom w:w="100" w:type="dxa"/>
+              <w:right w:w="100" w:type="dxa"/>
+            </w:tcMar>
+          </w:tcPr>
+          <w:p>
+            <w:r>
+              <w:t>50 ms</w:t>
+            </w:r>
+          </w:p>
+        </w:tc>
+        <w:tc>
+          <w:tcPr>
+            <w:tcW w:w="1654" w:type="dxa"/>
             <w:tcMar>
               <w:top w:w="100" w:type="dxa"/>
               <w:left w:w="100" w:type="dxa"/>
@@ -4550,7 +4161,7 @@
         </w:tc>
         <w:tc>
           <w:tcPr>
-            <w:tcW w:w="1050" w:type="dxa"/>
+            <w:tcW w:w="1440" w:type="dxa"/>
             <w:tcMar>
               <w:top w:w="100" w:type="dxa"/>
               <w:left w:w="100" w:type="dxa"/>
@@ -4568,7 +4179,7 @@
       <w:tr>
         <w:tc>
           <w:tcPr>
-            <w:tcW w:w="1560" w:type="dxa"/>
+            <w:tcW w:w="2070" w:type="dxa"/>
             <w:tcMar>
               <w:top w:w="100" w:type="dxa"/>
               <w:left w:w="100" w:type="dxa"/>
@@ -4599,25 +4210,17 @@
         </w:tc>
         <w:tc>
           <w:tcPr>
-            <w:tcW w:w="3705" w:type="dxa"/>
-            <w:tcMar>
-              <w:top w:w="100" w:type="dxa"/>
-              <w:left w:w="100" w:type="dxa"/>
-              <w:bottom w:w="100" w:type="dxa"/>
-              <w:right w:w="100" w:type="dxa"/>
-            </w:tcMar>
-          </w:tcPr>
-          <w:p>
-            <w:r>
-              <w:t>The validity and integrity of the data transmission for ‘</w:t>
-            </w:r>
-            <w:proofErr w:type="spellStart"/>
-            <w:r>
-              <w:t>LDW_Torque_Request</w:t>
-            </w:r>
-            <w:proofErr w:type="spellEnd"/>
-            <w:r>
-              <w:t>’ signal shall be ensured</w:t>
+            <w:tcW w:w="3745" w:type="dxa"/>
+            <w:tcMar>
+              <w:top w:w="100" w:type="dxa"/>
+              <w:left w:w="100" w:type="dxa"/>
+              <w:bottom w:w="100" w:type="dxa"/>
+              <w:right w:w="100" w:type="dxa"/>
+            </w:tcMar>
+          </w:tcPr>
+          <w:p>
+            <w:r>
+              <w:t>The validity and integrity of the data transmission for ‘LDW_Torque_Request’ signal shall be ensured</w:t>
             </w:r>
           </w:p>
         </w:tc>
@@ -4639,28 +4242,23 @@
         </w:tc>
         <w:tc>
           <w:tcPr>
-            <w:tcW w:w="1170" w:type="dxa"/>
-            <w:tcMar>
-              <w:top w:w="100" w:type="dxa"/>
-              <w:left w:w="100" w:type="dxa"/>
-              <w:bottom w:w="100" w:type="dxa"/>
-              <w:right w:w="100" w:type="dxa"/>
-            </w:tcMar>
-          </w:tcPr>
-          <w:p>
-            <w:r>
-              <w:t xml:space="preserve">50 </w:t>
-            </w:r>
-            <w:proofErr w:type="spellStart"/>
-            <w:r>
-              <w:t>ms</w:t>
-            </w:r>
-            <w:proofErr w:type="spellEnd"/>
-          </w:p>
-        </w:tc>
-        <w:tc>
-          <w:tcPr>
-            <w:tcW w:w="1665" w:type="dxa"/>
+            <w:tcW w:w="1606" w:type="dxa"/>
+            <w:tcMar>
+              <w:top w:w="100" w:type="dxa"/>
+              <w:left w:w="100" w:type="dxa"/>
+              <w:bottom w:w="100" w:type="dxa"/>
+              <w:right w:w="100" w:type="dxa"/>
+            </w:tcMar>
+          </w:tcPr>
+          <w:p>
+            <w:r>
+              <w:t>50 ms</w:t>
+            </w:r>
+          </w:p>
+        </w:tc>
+        <w:tc>
+          <w:tcPr>
+            <w:tcW w:w="1654" w:type="dxa"/>
             <w:tcMar>
               <w:top w:w="100" w:type="dxa"/>
               <w:left w:w="100" w:type="dxa"/>
@@ -4676,25 +4274,28 @@
         </w:tc>
         <w:tc>
           <w:tcPr>
-            <w:tcW w:w="1050" w:type="dxa"/>
-            <w:tcMar>
-              <w:top w:w="100" w:type="dxa"/>
-              <w:left w:w="100" w:type="dxa"/>
-              <w:bottom w:w="100" w:type="dxa"/>
-              <w:right w:w="100" w:type="dxa"/>
-            </w:tcMar>
-          </w:tcPr>
-          <w:p>
-            <w:r>
-              <w:t>N/A</w:t>
+            <w:tcW w:w="1440" w:type="dxa"/>
+            <w:tcMar>
+              <w:top w:w="100" w:type="dxa"/>
+              <w:left w:w="100" w:type="dxa"/>
+              <w:bottom w:w="100" w:type="dxa"/>
+              <w:right w:w="100" w:type="dxa"/>
+            </w:tcMar>
+          </w:tcPr>
+          <w:p>
+            <w:r>
+              <w:t>LDW torque output is set to zero</w:t>
             </w:r>
           </w:p>
         </w:tc>
       </w:tr>
       <w:tr>
-        <w:tc>
-          <w:tcPr>
-            <w:tcW w:w="1560" w:type="dxa"/>
+        <w:trPr>
+          <w:trHeight w:val="1239"/>
+        </w:trPr>
+        <w:tc>
+          <w:tcPr>
+            <w:tcW w:w="2070" w:type="dxa"/>
             <w:tcMar>
               <w:top w:w="100" w:type="dxa"/>
               <w:left w:w="100" w:type="dxa"/>
@@ -4725,25 +4326,17 @@
         </w:tc>
         <w:tc>
           <w:tcPr>
-            <w:tcW w:w="3705" w:type="dxa"/>
-            <w:tcMar>
-              <w:top w:w="100" w:type="dxa"/>
-              <w:left w:w="100" w:type="dxa"/>
-              <w:bottom w:w="100" w:type="dxa"/>
-              <w:right w:w="100" w:type="dxa"/>
-            </w:tcMar>
-          </w:tcPr>
-          <w:p>
-            <w:r>
-              <w:t>As soon as a failure is detected by the LDW function, it shall deactivate the LDW feature and the ‘</w:t>
-            </w:r>
-            <w:proofErr w:type="spellStart"/>
-            <w:r>
-              <w:t>LDW_Torque_Request</w:t>
-            </w:r>
-            <w:proofErr w:type="spellEnd"/>
-            <w:r>
-              <w:t>’ shall be set to zero</w:t>
+            <w:tcW w:w="3745" w:type="dxa"/>
+            <w:tcMar>
+              <w:top w:w="100" w:type="dxa"/>
+              <w:left w:w="100" w:type="dxa"/>
+              <w:bottom w:w="100" w:type="dxa"/>
+              <w:right w:w="100" w:type="dxa"/>
+            </w:tcMar>
+          </w:tcPr>
+          <w:p>
+            <w:r>
+              <w:t>As soon as a failure is detected by the LDW function, it shall deactivate the LDW feature and the ‘LDW_Torque_Request’ shall be set to zero</w:t>
             </w:r>
           </w:p>
         </w:tc>
@@ -4765,28 +4358,23 @@
         </w:tc>
         <w:tc>
           <w:tcPr>
-            <w:tcW w:w="1170" w:type="dxa"/>
-            <w:tcMar>
-              <w:top w:w="100" w:type="dxa"/>
-              <w:left w:w="100" w:type="dxa"/>
-              <w:bottom w:w="100" w:type="dxa"/>
-              <w:right w:w="100" w:type="dxa"/>
-            </w:tcMar>
-          </w:tcPr>
-          <w:p>
-            <w:r>
-              <w:t xml:space="preserve">50 </w:t>
-            </w:r>
-            <w:proofErr w:type="spellStart"/>
-            <w:r>
-              <w:t>ms</w:t>
-            </w:r>
-            <w:proofErr w:type="spellEnd"/>
-          </w:p>
-        </w:tc>
-        <w:tc>
-          <w:tcPr>
-            <w:tcW w:w="1665" w:type="dxa"/>
+            <w:tcW w:w="1606" w:type="dxa"/>
+            <w:tcMar>
+              <w:top w:w="100" w:type="dxa"/>
+              <w:left w:w="100" w:type="dxa"/>
+              <w:bottom w:w="100" w:type="dxa"/>
+              <w:right w:w="100" w:type="dxa"/>
+            </w:tcMar>
+          </w:tcPr>
+          <w:p>
+            <w:r>
+              <w:t>50 ms</w:t>
+            </w:r>
+          </w:p>
+        </w:tc>
+        <w:tc>
+          <w:tcPr>
+            <w:tcW w:w="1654" w:type="dxa"/>
             <w:tcMar>
               <w:top w:w="100" w:type="dxa"/>
               <w:left w:w="100" w:type="dxa"/>
@@ -4803,7 +4391,7 @@
         </w:tc>
         <w:tc>
           <w:tcPr>
-            <w:tcW w:w="1050" w:type="dxa"/>
+            <w:tcW w:w="1440" w:type="dxa"/>
             <w:tcMar>
               <w:top w:w="100" w:type="dxa"/>
               <w:left w:w="100" w:type="dxa"/>
@@ -4816,13 +4404,12 @@
               <w:t>LDW torque output is set to zero</w:t>
             </w:r>
           </w:p>
-          <w:p/>
         </w:tc>
       </w:tr>
       <w:tr>
         <w:tc>
           <w:tcPr>
-            <w:tcW w:w="1560" w:type="dxa"/>
+            <w:tcW w:w="2070" w:type="dxa"/>
             <w:tcMar>
               <w:top w:w="100" w:type="dxa"/>
               <w:left w:w="100" w:type="dxa"/>
@@ -4853,7 +4440,7 @@
         </w:tc>
         <w:tc>
           <w:tcPr>
-            <w:tcW w:w="3705" w:type="dxa"/>
+            <w:tcW w:w="3745" w:type="dxa"/>
             <w:tcMar>
               <w:top w:w="100" w:type="dxa"/>
               <w:left w:w="100" w:type="dxa"/>
@@ -4885,28 +4472,23 @@
         </w:tc>
         <w:tc>
           <w:tcPr>
-            <w:tcW w:w="1170" w:type="dxa"/>
-            <w:tcMar>
-              <w:top w:w="100" w:type="dxa"/>
-              <w:left w:w="100" w:type="dxa"/>
-              <w:bottom w:w="100" w:type="dxa"/>
-              <w:right w:w="100" w:type="dxa"/>
-            </w:tcMar>
-          </w:tcPr>
-          <w:p>
-            <w:r>
-              <w:t xml:space="preserve">50 </w:t>
-            </w:r>
-            <w:proofErr w:type="spellStart"/>
-            <w:r>
-              <w:t>ms</w:t>
-            </w:r>
-            <w:proofErr w:type="spellEnd"/>
-          </w:p>
-        </w:tc>
-        <w:tc>
-          <w:tcPr>
-            <w:tcW w:w="1665" w:type="dxa"/>
+            <w:tcW w:w="1606" w:type="dxa"/>
+            <w:tcMar>
+              <w:top w:w="100" w:type="dxa"/>
+              <w:left w:w="100" w:type="dxa"/>
+              <w:bottom w:w="100" w:type="dxa"/>
+              <w:right w:w="100" w:type="dxa"/>
+            </w:tcMar>
+          </w:tcPr>
+          <w:p>
+            <w:r>
+              <w:t>50 ms</w:t>
+            </w:r>
+          </w:p>
+        </w:tc>
+        <w:tc>
+          <w:tcPr>
+            <w:tcW w:w="1654" w:type="dxa"/>
             <w:tcMar>
               <w:top w:w="100" w:type="dxa"/>
               <w:left w:w="100" w:type="dxa"/>
@@ -4923,7 +4505,7 @@
         </w:tc>
         <w:tc>
           <w:tcPr>
-            <w:tcW w:w="1050" w:type="dxa"/>
+            <w:tcW w:w="1440" w:type="dxa"/>
             <w:tcMar>
               <w:top w:w="100" w:type="dxa"/>
               <w:left w:w="100" w:type="dxa"/>
@@ -4936,23 +4518,21 @@
               <w:t>LDW torque output is set to zero</w:t>
             </w:r>
           </w:p>
-          <w:p/>
         </w:tc>
       </w:tr>
       <w:tr>
         <w:tc>
           <w:tcPr>
-            <w:tcW w:w="1560" w:type="dxa"/>
-            <w:tcMar>
-              <w:top w:w="100" w:type="dxa"/>
-              <w:left w:w="100" w:type="dxa"/>
-              <w:bottom w:w="100" w:type="dxa"/>
-              <w:right w:w="100" w:type="dxa"/>
-            </w:tcMar>
-          </w:tcPr>
-          <w:p>
-            <w:r>
-              <w:lastRenderedPageBreak/>
+            <w:tcW w:w="2070" w:type="dxa"/>
+            <w:tcMar>
+              <w:top w:w="100" w:type="dxa"/>
+              <w:left w:w="100" w:type="dxa"/>
+              <w:bottom w:w="100" w:type="dxa"/>
+              <w:right w:w="100" w:type="dxa"/>
+            </w:tcMar>
+          </w:tcPr>
+          <w:p>
+            <w:r>
               <w:t>Technical</w:t>
             </w:r>
           </w:p>
@@ -4965,8 +4545,9 @@
             <w:r>
               <w:t>Requirement</w:t>
             </w:r>
-          </w:p>
-          <w:p>
+            <w:r>
+              <w:t xml:space="preserve"> </w:t>
+            </w:r>
             <w:r>
               <w:t>05</w:t>
             </w:r>
@@ -4974,25 +4555,17 @@
         </w:tc>
         <w:tc>
           <w:tcPr>
-            <w:tcW w:w="3705" w:type="dxa"/>
-            <w:tcMar>
-              <w:top w:w="100" w:type="dxa"/>
-              <w:left w:w="100" w:type="dxa"/>
-              <w:bottom w:w="100" w:type="dxa"/>
-              <w:right w:w="100" w:type="dxa"/>
-            </w:tcMar>
-          </w:tcPr>
-          <w:p>
-            <w:r>
-              <w:t xml:space="preserve">Memory test shall be conducted at </w:t>
-            </w:r>
-            <w:proofErr w:type="spellStart"/>
-            <w:r>
-              <w:t>start up</w:t>
-            </w:r>
-            <w:proofErr w:type="spellEnd"/>
-            <w:r>
-              <w:t xml:space="preserve"> of the EPS ECU to check for any faults in memory</w:t>
+            <w:tcW w:w="3745" w:type="dxa"/>
+            <w:tcMar>
+              <w:top w:w="100" w:type="dxa"/>
+              <w:left w:w="100" w:type="dxa"/>
+              <w:bottom w:w="100" w:type="dxa"/>
+              <w:right w:w="100" w:type="dxa"/>
+            </w:tcMar>
+          </w:tcPr>
+          <w:p>
+            <w:r>
+              <w:t>Memory test shall be conducted at start up of the EPS ECU to check for any faults in memory</w:t>
             </w:r>
           </w:p>
         </w:tc>
@@ -5014,7 +4587,7 @@
         </w:tc>
         <w:tc>
           <w:tcPr>
-            <w:tcW w:w="1170" w:type="dxa"/>
+            <w:tcW w:w="1606" w:type="dxa"/>
             <w:tcMar>
               <w:top w:w="100" w:type="dxa"/>
               <w:left w:w="100" w:type="dxa"/>
@@ -5030,24 +4603,23 @@
         </w:tc>
         <w:tc>
           <w:tcPr>
-            <w:tcW w:w="1665" w:type="dxa"/>
-            <w:tcMar>
-              <w:top w:w="100" w:type="dxa"/>
-              <w:left w:w="100" w:type="dxa"/>
-              <w:bottom w:w="100" w:type="dxa"/>
-              <w:right w:w="100" w:type="dxa"/>
-            </w:tcMar>
-          </w:tcPr>
-          <w:p>
-            <w:r>
-              <w:t>Ignition Cycle</w:t>
-            </w:r>
-          </w:p>
-          <w:p/>
-        </w:tc>
-        <w:tc>
-          <w:tcPr>
-            <w:tcW w:w="1050" w:type="dxa"/>
+            <w:tcW w:w="1654" w:type="dxa"/>
+            <w:tcMar>
+              <w:top w:w="100" w:type="dxa"/>
+              <w:left w:w="100" w:type="dxa"/>
+              <w:bottom w:w="100" w:type="dxa"/>
+              <w:right w:w="100" w:type="dxa"/>
+            </w:tcMar>
+          </w:tcPr>
+          <w:p>
+            <w:r>
+              <w:t>Safety startup - Memory test</w:t>
+            </w:r>
+          </w:p>
+        </w:tc>
+        <w:tc>
+          <w:tcPr>
+            <w:tcW w:w="1440" w:type="dxa"/>
             <w:tcMar>
               <w:top w:w="100" w:type="dxa"/>
               <w:left w:w="100" w:type="dxa"/>
@@ -5063,9 +4635,13 @@
         </w:tc>
       </w:tr>
     </w:tbl>
-    <w:p/>
-    <w:p/>
-    <w:p/>
+    <w:p>
+      <w:pPr>
+        <w:rPr>
+          <w:b/>
+        </w:rPr>
+      </w:pPr>
+    </w:p>
     <w:p>
       <w:pPr>
         <w:rPr>
@@ -5076,6 +4652,7 @@
         <w:rPr>
           <w:b/>
         </w:rPr>
+        <w:lastRenderedPageBreak/>
         <w:t>Lane Departure Warning (LDW) Verification and Validation Acceptance Criteria:</w:t>
       </w:r>
     </w:p>
@@ -5117,13 +4694,7 @@
       <w:pPr>
         <w:rPr>
           <w:b/>
-        </w:rPr>
-      </w:pPr>
-    </w:p>
-    <w:p>
-      <w:pPr>
-        <w:rPr>
-          <w:b/>
+          <w:color w:val="B7B7B7"/>
         </w:rPr>
       </w:pPr>
       <w:r>
@@ -5134,7 +4705,13 @@
         <w:t>[Instructions: Fill in the technical safety requirements for the lane keeping assistance functional safety requirement 02-01. We have provided the associated functional safety requirement in the table below. Hint:. You can reuse the technical safety requirements from functional safety requirement 01-01. But you need to change the language because we are now looking at a different system. The ASIL and Fault Tolerant Time Interval are different as well.]</w:t>
       </w:r>
     </w:p>
-    <w:p/>
+    <w:p>
+      <w:pPr>
+        <w:rPr>
+          <w:b/>
+        </w:rPr>
+      </w:pPr>
+    </w:p>
     <w:p>
       <w:r>
         <w:t>Functional Safety Requirement 02-1 with its associated system elements</w:t>
@@ -5183,7 +4760,6 @@
           <w:p>
             <w:pPr>
               <w:widowControl w:val="0"/>
-              <w:spacing w:line="240" w:lineRule="auto"/>
               <w:rPr>
                 <w:b/>
               </w:rPr>
@@ -5210,7 +4786,6 @@
           <w:p>
             <w:pPr>
               <w:widowControl w:val="0"/>
-              <w:spacing w:line="240" w:lineRule="auto"/>
               <w:rPr>
                 <w:b/>
               </w:rPr>
@@ -5237,7 +4812,6 @@
           <w:p>
             <w:pPr>
               <w:widowControl w:val="0"/>
-              <w:spacing w:line="240" w:lineRule="auto"/>
               <w:rPr>
                 <w:b/>
               </w:rPr>
@@ -5264,7 +4838,6 @@
           <w:p>
             <w:pPr>
               <w:widowControl w:val="0"/>
-              <w:spacing w:line="240" w:lineRule="auto"/>
               <w:rPr>
                 <w:b/>
               </w:rPr>
@@ -5291,7 +4864,6 @@
           <w:p>
             <w:pPr>
               <w:widowControl w:val="0"/>
-              <w:spacing w:line="240" w:lineRule="auto"/>
               <w:rPr>
                 <w:b/>
               </w:rPr>
@@ -5319,7 +4891,6 @@
           <w:p>
             <w:pPr>
               <w:widowControl w:val="0"/>
-              <w:spacing w:line="240" w:lineRule="auto"/>
             </w:pPr>
             <w:r>
               <w:t>Functional</w:t>
@@ -5328,7 +4899,6 @@
           <w:p>
             <w:pPr>
               <w:widowControl w:val="0"/>
-              <w:spacing w:line="240" w:lineRule="auto"/>
             </w:pPr>
             <w:r>
               <w:t>Safety</w:t>
@@ -5337,7 +4907,6 @@
           <w:p>
             <w:pPr>
               <w:widowControl w:val="0"/>
-              <w:spacing w:line="240" w:lineRule="auto"/>
             </w:pPr>
             <w:r>
               <w:t>Requirement</w:t>
@@ -5346,7 +4915,6 @@
           <w:p>
             <w:pPr>
               <w:widowControl w:val="0"/>
-              <w:spacing w:line="240" w:lineRule="auto"/>
             </w:pPr>
             <w:r>
               <w:t>02-01</w:t>
@@ -5368,13 +4936,8 @@
               <w:widowControl w:val="0"/>
             </w:pPr>
             <w:r>
-              <w:t xml:space="preserve">The lane keeping item shall ensure that the lane keeping assistance torque is applied for only </w:t>
-            </w:r>
-            <w:proofErr w:type="spellStart"/>
-            <w:r>
-              <w:t>Max_Duration</w:t>
-            </w:r>
-            <w:proofErr w:type="spellEnd"/>
+              <w:t>The lane keeping item shall ensure that the lane keeping assistance torque is applied for only Max_Duration</w:t>
+            </w:r>
           </w:p>
         </w:tc>
         <w:tc>
@@ -5391,7 +4954,6 @@
           <w:p>
             <w:pPr>
               <w:widowControl w:val="0"/>
-              <w:spacing w:line="240" w:lineRule="auto"/>
               <w:jc w:val="center"/>
             </w:pPr>
             <w:r>
@@ -5413,7 +4975,6 @@
           <w:p>
             <w:pPr>
               <w:widowControl w:val="0"/>
-              <w:spacing w:line="240" w:lineRule="auto"/>
               <w:jc w:val="center"/>
             </w:pPr>
           </w:p>
@@ -5432,7 +4993,6 @@
           <w:p>
             <w:pPr>
               <w:widowControl w:val="0"/>
-              <w:spacing w:line="240" w:lineRule="auto"/>
               <w:jc w:val="center"/>
             </w:pPr>
           </w:p>
@@ -5440,16 +5000,30 @@
       </w:tr>
     </w:tbl>
     <w:p/>
-    <w:p/>
-    <w:p/>
-    <w:p/>
-    <w:p/>
-    <w:p/>
+    <w:p>
+      <w:pPr>
+        <w:pBdr>
+          <w:top w:val="nil"/>
+          <w:left w:val="nil"/>
+          <w:bottom w:val="nil"/>
+          <w:right w:val="nil"/>
+          <w:between w:val="nil"/>
+        </w:pBdr>
+        <w:spacing w:line="276" w:lineRule="auto"/>
+      </w:pPr>
+      <w:r>
+        <w:br w:type="page"/>
+      </w:r>
+    </w:p>
     <w:p>
       <w:r>
         <w:lastRenderedPageBreak/>
         <w:t>Technical Safety Requirements related to Functional Safety Requirement 02-01 are:</w:t>
       </w:r>
+    </w:p>
+    <w:p>
+      <w:bookmarkStart w:id="19" w:name="_GoBack"/>
+      <w:bookmarkEnd w:id="19"/>
     </w:p>
     <w:tbl>
       <w:tblPr>
@@ -5489,7 +5063,6 @@
           <w:p>
             <w:pPr>
               <w:widowControl w:val="0"/>
-              <w:spacing w:line="240" w:lineRule="auto"/>
               <w:rPr>
                 <w:b/>
               </w:rPr>
@@ -5516,7 +5089,6 @@
           <w:p>
             <w:pPr>
               <w:widowControl w:val="0"/>
-              <w:spacing w:line="240" w:lineRule="auto"/>
               <w:rPr>
                 <w:b/>
               </w:rPr>
@@ -5543,7 +5115,6 @@
           <w:p>
             <w:pPr>
               <w:widowControl w:val="0"/>
-              <w:spacing w:line="240" w:lineRule="auto"/>
               <w:rPr>
                 <w:b/>
               </w:rPr>
@@ -5570,7 +5141,6 @@
           <w:p>
             <w:pPr>
               <w:widowControl w:val="0"/>
-              <w:spacing w:line="240" w:lineRule="auto"/>
               <w:rPr>
                 <w:b/>
               </w:rPr>
@@ -5597,7 +5167,6 @@
           <w:p>
             <w:pPr>
               <w:widowControl w:val="0"/>
-              <w:spacing w:line="240" w:lineRule="auto"/>
               <w:rPr>
                 <w:b/>
               </w:rPr>
@@ -5624,7 +5193,6 @@
           <w:p>
             <w:pPr>
               <w:widowControl w:val="0"/>
-              <w:spacing w:line="240" w:lineRule="auto"/>
               <w:rPr>
                 <w:b/>
               </w:rPr>
@@ -5682,30 +5250,8 @@
           </w:tcPr>
           <w:p>
             <w:r>
-              <w:t xml:space="preserve">The LDW safety component shall ensure that the </w:t>
-            </w:r>
-            <w:r>
-              <w:t>duration</w:t>
-            </w:r>
-            <w:r>
-              <w:t xml:space="preserve"> of the ‘</w:t>
-            </w:r>
-            <w:proofErr w:type="spellStart"/>
-            <w:r>
-              <w:t>LDW_Torque_Request</w:t>
-            </w:r>
-            <w:proofErr w:type="spellEnd"/>
-            <w:r>
-              <w:t>’ sent to the ‘Final electronic power steer</w:t>
-            </w:r>
-            <w:r>
-              <w:t xml:space="preserve">ing Torque’ component is below </w:t>
-            </w:r>
-            <w:proofErr w:type="spellStart"/>
-            <w:r>
-              <w:t>Max_Duration</w:t>
-            </w:r>
-            <w:proofErr w:type="spellEnd"/>
+              <w:t>The LKA safety component shall ensure that the duration of the torque sent to the 'Final electronic power steering Torque' component is no more than Max_Duration</w:t>
+            </w:r>
           </w:p>
         </w:tc>
         <w:tc>
@@ -5736,13 +5282,8 @@
           </w:tcPr>
           <w:p>
             <w:r>
-              <w:t xml:space="preserve">500 </w:t>
-            </w:r>
-            <w:proofErr w:type="spellStart"/>
-            <w:r>
-              <w:t>ms</w:t>
-            </w:r>
-            <w:proofErr w:type="spellEnd"/>
+              <w:t>500 ms</w:t>
+            </w:r>
           </w:p>
         </w:tc>
         <w:tc>
@@ -5757,7 +5298,7 @@
           </w:tcPr>
           <w:p>
             <w:r>
-              <w:t>LDW Safety</w:t>
+              <w:t>LKA Safety</w:t>
             </w:r>
           </w:p>
         </w:tc>
@@ -5773,7 +5314,7 @@
           </w:tcPr>
           <w:p>
             <w:r>
-              <w:t>LDW torque output is set to zero</w:t>
+              <w:t>LKA torque output is set to zero</w:t>
             </w:r>
           </w:p>
         </w:tc>
@@ -5822,15 +5363,7 @@
           </w:tcPr>
           <w:p>
             <w:r>
-              <w:t>The validity and integrity of the data transmission for ‘</w:t>
-            </w:r>
-            <w:proofErr w:type="spellStart"/>
-            <w:r>
-              <w:t>LDW_Torque_Request</w:t>
-            </w:r>
-            <w:proofErr w:type="spellEnd"/>
-            <w:r>
-              <w:t>’ signal shall be ensured</w:t>
+              <w:t>The validity and integrity of the data transmission for LKA_Torque_Request signal shall be ensured</w:t>
             </w:r>
           </w:p>
         </w:tc>
@@ -5862,13 +5395,8 @@
           </w:tcPr>
           <w:p>
             <w:r>
-              <w:t xml:space="preserve">500 </w:t>
-            </w:r>
-            <w:proofErr w:type="spellStart"/>
-            <w:r>
-              <w:t>ms</w:t>
-            </w:r>
-            <w:proofErr w:type="spellEnd"/>
+              <w:t>500 ms</w:t>
+            </w:r>
           </w:p>
         </w:tc>
         <w:tc>
@@ -5899,7 +5427,7 @@
           </w:tcPr>
           <w:p>
             <w:r>
-              <w:t>N/A</w:t>
+              <w:t>LKA torque output is set to zero</w:t>
             </w:r>
           </w:p>
         </w:tc>
@@ -5948,15 +5476,7 @@
           </w:tcPr>
           <w:p>
             <w:r>
-              <w:t>As soon as a failure is detected by the LDW function, it shall deactivate the LDW feature and the ‘</w:t>
-            </w:r>
-            <w:proofErr w:type="spellStart"/>
-            <w:r>
-              <w:t>LDW_Torque_Request</w:t>
-            </w:r>
-            <w:proofErr w:type="spellEnd"/>
-            <w:r>
-              <w:t>’ shall be set to zero</w:t>
+              <w:t>As soon as a failure is detected by the LKA function, it shall deactivate the LKA feature and the ‘LKA_Torque_Request’ shall be set to zero</w:t>
             </w:r>
           </w:p>
         </w:tc>
@@ -5988,13 +5508,8 @@
           </w:tcPr>
           <w:p>
             <w:r>
-              <w:t xml:space="preserve">500 </w:t>
-            </w:r>
-            <w:proofErr w:type="spellStart"/>
-            <w:r>
-              <w:t>ms</w:t>
-            </w:r>
-            <w:proofErr w:type="spellEnd"/>
+              <w:t>500 ms</w:t>
+            </w:r>
           </w:p>
         </w:tc>
         <w:tc>
@@ -6009,10 +5524,9 @@
           </w:tcPr>
           <w:p>
             <w:r>
-              <w:t>LDW Safety</w:t>
-            </w:r>
-          </w:p>
-          <w:p/>
+              <w:t xml:space="preserve">LKA Safety </w:t>
+            </w:r>
+          </w:p>
         </w:tc>
         <w:tc>
           <w:tcPr>
@@ -6026,10 +5540,9 @@
           </w:tcPr>
           <w:p>
             <w:r>
-              <w:t>LDW torque output is set to zero</w:t>
-            </w:r>
-          </w:p>
-          <w:p/>
+              <w:t>LKA torque output is set to zero</w:t>
+            </w:r>
+          </w:p>
         </w:tc>
       </w:tr>
       <w:tr>
@@ -6076,7 +5589,7 @@
           </w:tcPr>
           <w:p>
             <w:r>
-              <w:t>As soon as the LDW function deactivates the LDW feature, the ‘LDW Safety’ software block shall send a signal to the car display ECU to turn on a warning light</w:t>
+              <w:t>As soon as the LKA function deactivates the LKA feature, the ‘LKA Safety’ software block shall send a signal to the car display ECU to turn on a warning light</w:t>
             </w:r>
           </w:p>
         </w:tc>
@@ -6108,13 +5621,8 @@
           </w:tcPr>
           <w:p>
             <w:r>
-              <w:t xml:space="preserve">500 </w:t>
-            </w:r>
-            <w:proofErr w:type="spellStart"/>
-            <w:r>
-              <w:t>ms</w:t>
-            </w:r>
-            <w:proofErr w:type="spellEnd"/>
+              <w:t>500 ms</w:t>
+            </w:r>
           </w:p>
         </w:tc>
         <w:tc>
@@ -6129,10 +5637,9 @@
           </w:tcPr>
           <w:p>
             <w:r>
-              <w:t>LDW Safety</w:t>
-            </w:r>
-          </w:p>
-          <w:p/>
+              <w:t xml:space="preserve">LKA Safety </w:t>
+            </w:r>
+          </w:p>
         </w:tc>
         <w:tc>
           <w:tcPr>
@@ -6146,10 +5653,9 @@
           </w:tcPr>
           <w:p>
             <w:r>
-              <w:t>LDW torque output is set to zero</w:t>
-            </w:r>
-          </w:p>
-          <w:p/>
+              <w:t>LKA torque output is set to zero</w:t>
+            </w:r>
+          </w:p>
         </w:tc>
       </w:tr>
       <w:tr>
@@ -6196,15 +5702,7 @@
           </w:tcPr>
           <w:p>
             <w:r>
-              <w:t xml:space="preserve">Memory test shall be conducted at </w:t>
-            </w:r>
-            <w:proofErr w:type="spellStart"/>
-            <w:r>
-              <w:t>start up</w:t>
-            </w:r>
-            <w:proofErr w:type="spellEnd"/>
-            <w:r>
-              <w:t xml:space="preserve"> of the EPS ECU to check for any faults in memory</w:t>
+              <w:t>Memory test shall be conducted at start up of the EPS ECU to check for any faults in memory</w:t>
             </w:r>
           </w:p>
         </w:tc>
@@ -6236,13 +5734,8 @@
           </w:tcPr>
           <w:p>
             <w:r>
-              <w:t xml:space="preserve">500 </w:t>
-            </w:r>
-            <w:proofErr w:type="spellStart"/>
-            <w:r>
-              <w:t>ms</w:t>
-            </w:r>
-            <w:proofErr w:type="spellEnd"/>
+              <w:t>500 ms</w:t>
+            </w:r>
           </w:p>
         </w:tc>
         <w:tc>
@@ -6257,10 +5750,9 @@
           </w:tcPr>
           <w:p>
             <w:r>
-              <w:t>Ignition Cycle</w:t>
-            </w:r>
-          </w:p>
-          <w:p/>
+              <w:t>Safety startup - Memory test</w:t>
+            </w:r>
+          </w:p>
         </w:tc>
         <w:tc>
           <w:tcPr>
@@ -6274,7 +5766,7 @@
           </w:tcPr>
           <w:p>
             <w:r>
-              <w:t>LDW torque output is set to zero</w:t>
+              <w:t>LKA torque output is set to zero</w:t>
             </w:r>
           </w:p>
         </w:tc>
@@ -6307,7 +5799,6 @@
         <w:t>Lane Keeping Assistance (LKA) Verification and Validation Acceptance Criteria:</w:t>
       </w:r>
     </w:p>
-    <w:p/>
     <w:p>
       <w:pPr>
         <w:rPr>
@@ -6325,11 +5816,33 @@
     </w:p>
     <w:p>
       <w:pPr>
+        <w:pBdr>
+          <w:top w:val="nil"/>
+          <w:left w:val="nil"/>
+          <w:bottom w:val="nil"/>
+          <w:right w:val="nil"/>
+          <w:between w:val="nil"/>
+        </w:pBdr>
+        <w:spacing w:line="276" w:lineRule="auto"/>
+        <w:rPr>
+          <w:rFonts w:ascii="Arial" w:hAnsi="Arial" w:cs="Arial"/>
+          <w:color w:val="000000"/>
+          <w:sz w:val="32"/>
+          <w:szCs w:val="32"/>
+          <w:lang w:val="en"/>
+        </w:rPr>
+      </w:pPr>
+      <w:bookmarkStart w:id="20" w:name="_74udkdvf7nod" w:colFirst="0" w:colLast="0"/>
+      <w:bookmarkEnd w:id="20"/>
+      <w:r>
+        <w:br w:type="page"/>
+      </w:r>
+    </w:p>
+    <w:p>
+      <w:pPr>
         <w:pStyle w:val="Heading2"/>
         <w:contextualSpacing w:val="0"/>
       </w:pPr>
-      <w:bookmarkStart w:id="19" w:name="_74udkdvf7nod" w:colFirst="0" w:colLast="0"/>
-      <w:bookmarkEnd w:id="19"/>
       <w:r>
         <w:lastRenderedPageBreak/>
         <w:t>Refinement of the System Architecture</w:t>
@@ -6357,13 +5870,11 @@
           <w:color w:val="B7B7B7"/>
         </w:rPr>
       </w:pPr>
-      <w:bookmarkStart w:id="20" w:name="_GoBack"/>
       <w:r>
         <w:rPr>
           <w:b/>
           <w:noProof/>
           <w:color w:val="B7B7B7"/>
-          <w:lang w:val="en-US"/>
         </w:rPr>
         <w:drawing>
           <wp:inline distT="0" distB="0" distL="0" distR="0" wp14:anchorId="226032D5" wp14:editId="0F47D85D">
@@ -6407,7 +5918,6 @@
           </wp:inline>
         </w:drawing>
       </w:r>
-      <w:bookmarkEnd w:id="20"/>
     </w:p>
     <w:p>
       <w:pPr>
@@ -6421,6 +5931,12 @@
       </w:r>
     </w:p>
     <w:p>
+      <w:pPr>
+        <w:rPr>
+          <w:b/>
+          <w:color w:val="B7B7B7"/>
+        </w:rPr>
+      </w:pPr>
       <w:r>
         <w:rPr>
           <w:b/>
@@ -6429,6 +5945,7 @@
         <w:t>[Instructions: We already included the allocation as part of the technical requirement tables. Here you can state that for this particular item, all technical safety requirements are allocated to the Electronic Power Steering ECU]</w:t>
       </w:r>
     </w:p>
+    <w:p/>
     <w:p>
       <w:r>
         <w:t>F</w:t>
@@ -6442,12 +5959,35 @@
     </w:p>
     <w:p>
       <w:pPr>
-        <w:pStyle w:val="Heading2"/>
-        <w:contextualSpacing w:val="0"/>
+        <w:pBdr>
+          <w:top w:val="nil"/>
+          <w:left w:val="nil"/>
+          <w:bottom w:val="nil"/>
+          <w:right w:val="nil"/>
+          <w:between w:val="nil"/>
+        </w:pBdr>
+        <w:spacing w:line="276" w:lineRule="auto"/>
+        <w:rPr>
+          <w:rFonts w:ascii="Arial" w:hAnsi="Arial" w:cs="Arial"/>
+          <w:color w:val="000000"/>
+          <w:sz w:val="32"/>
+          <w:szCs w:val="32"/>
+          <w:lang w:val="en"/>
+        </w:rPr>
       </w:pPr>
       <w:bookmarkStart w:id="22" w:name="_4w6r8buy4lrp" w:colFirst="0" w:colLast="0"/>
       <w:bookmarkEnd w:id="22"/>
       <w:r>
+        <w:br w:type="page"/>
+      </w:r>
+    </w:p>
+    <w:p>
+      <w:pPr>
+        <w:pStyle w:val="Heading2"/>
+        <w:contextualSpacing w:val="0"/>
+      </w:pPr>
+      <w:r>
+        <w:lastRenderedPageBreak/>
         <w:t>Warning and Degradation Concept</w:t>
       </w:r>
     </w:p>
@@ -6556,7 +6096,6 @@
           <w:p>
             <w:pPr>
               <w:widowControl w:val="0"/>
-              <w:spacing w:line="240" w:lineRule="auto"/>
               <w:rPr>
                 <w:b/>
               </w:rPr>
@@ -6583,7 +6122,6 @@
           <w:p>
             <w:pPr>
               <w:widowControl w:val="0"/>
-              <w:spacing w:line="240" w:lineRule="auto"/>
               <w:rPr>
                 <w:b/>
               </w:rPr>
@@ -6610,7 +6148,6 @@
           <w:p>
             <w:pPr>
               <w:widowControl w:val="0"/>
-              <w:spacing w:line="240" w:lineRule="auto"/>
               <w:rPr>
                 <w:b/>
               </w:rPr>
@@ -6637,7 +6174,6 @@
           <w:p>
             <w:pPr>
               <w:widowControl w:val="0"/>
-              <w:spacing w:line="240" w:lineRule="auto"/>
               <w:rPr>
                 <w:b/>
               </w:rPr>
@@ -6664,7 +6200,6 @@
           <w:p>
             <w:pPr>
               <w:widowControl w:val="0"/>
-              <w:spacing w:line="240" w:lineRule="auto"/>
               <w:rPr>
                 <w:b/>
               </w:rPr>
@@ -6692,7 +6227,6 @@
           <w:p>
             <w:pPr>
               <w:widowControl w:val="0"/>
-              <w:spacing w:line="240" w:lineRule="auto"/>
             </w:pPr>
             <w:r>
               <w:t>WDC-01</w:t>
@@ -6712,7 +6246,6 @@
           <w:p>
             <w:pPr>
               <w:widowControl w:val="0"/>
-              <w:spacing w:line="240" w:lineRule="auto"/>
             </w:pPr>
             <w:r>
               <w:t>turn off the functionality</w:t>
@@ -6732,7 +6265,6 @@
           <w:p>
             <w:pPr>
               <w:widowControl w:val="0"/>
-              <w:spacing w:line="240" w:lineRule="auto"/>
             </w:pPr>
             <w:r>
               <w:t>Steering torque exceeds maximum levels</w:t>
@@ -6752,7 +6284,6 @@
           <w:p>
             <w:pPr>
               <w:widowControl w:val="0"/>
-              <w:spacing w:line="240" w:lineRule="auto"/>
             </w:pPr>
             <w:r>
               <w:t>Yes</w:t>
@@ -6772,7 +6303,6 @@
           <w:p>
             <w:pPr>
               <w:widowControl w:val="0"/>
-              <w:spacing w:line="240" w:lineRule="auto"/>
             </w:pPr>
             <w:r>
               <w:t>Warning light on dashboard</w:t>
@@ -6794,7 +6324,6 @@
           <w:p>
             <w:pPr>
               <w:widowControl w:val="0"/>
-              <w:spacing w:line="240" w:lineRule="auto"/>
             </w:pPr>
             <w:r>
               <w:t>WDC-02</w:t>
@@ -6814,7 +6343,6 @@
           <w:p>
             <w:pPr>
               <w:widowControl w:val="0"/>
-              <w:spacing w:line="240" w:lineRule="auto"/>
             </w:pPr>
             <w:r>
               <w:t>turn off the functionality</w:t>
@@ -6834,7 +6362,6 @@
           <w:p>
             <w:pPr>
               <w:widowControl w:val="0"/>
-              <w:spacing w:line="240" w:lineRule="auto"/>
             </w:pPr>
             <w:r>
               <w:t>Steering torque exceeds maximum levels</w:t>
@@ -6854,7 +6381,6 @@
           <w:p>
             <w:pPr>
               <w:widowControl w:val="0"/>
-              <w:spacing w:line="240" w:lineRule="auto"/>
             </w:pPr>
             <w:r>
               <w:t>Yes</w:t>
@@ -6874,7 +6400,6 @@
           <w:p>
             <w:pPr>
               <w:widowControl w:val="0"/>
-              <w:spacing w:line="240" w:lineRule="auto"/>
             </w:pPr>
             <w:r>
               <w:t>Warning light on dashboard</w:t>
@@ -7305,6 +6830,25 @@
   </w:latentStyles>
   <w:style w:type="paragraph" w:default="1" w:styleId="Normal">
     <w:name w:val="Normal"/>
+    <w:qFormat/>
+    <w:rsid w:val="00B2403E"/>
+    <w:pPr>
+      <w:pBdr>
+        <w:top w:val="none" w:sz="0" w:space="0" w:color="auto"/>
+        <w:left w:val="none" w:sz="0" w:space="0" w:color="auto"/>
+        <w:bottom w:val="none" w:sz="0" w:space="0" w:color="auto"/>
+        <w:right w:val="none" w:sz="0" w:space="0" w:color="auto"/>
+        <w:between w:val="none" w:sz="0" w:space="0" w:color="auto"/>
+      </w:pBdr>
+      <w:spacing w:line="240" w:lineRule="auto"/>
+    </w:pPr>
+    <w:rPr>
+      <w:rFonts w:ascii="Times New Roman" w:hAnsi="Times New Roman" w:cs="Times New Roman"/>
+      <w:color w:val="auto"/>
+      <w:sz w:val="24"/>
+      <w:szCs w:val="24"/>
+      <w:lang w:val="en-US"/>
+    </w:rPr>
   </w:style>
   <w:style w:type="paragraph" w:styleId="Heading1">
     <w:name w:val="heading 1"/>
@@ -7313,13 +6857,23 @@
     <w:pPr>
       <w:keepNext/>
       <w:keepLines/>
-      <w:spacing w:before="400" w:after="120"/>
+      <w:pBdr>
+        <w:top w:val="nil"/>
+        <w:left w:val="nil"/>
+        <w:bottom w:val="nil"/>
+        <w:right w:val="nil"/>
+        <w:between w:val="nil"/>
+      </w:pBdr>
+      <w:spacing w:before="400" w:after="120" w:line="276" w:lineRule="auto"/>
       <w:contextualSpacing/>
       <w:outlineLvl w:val="0"/>
     </w:pPr>
     <w:rPr>
+      <w:rFonts w:ascii="Arial" w:hAnsi="Arial" w:cs="Arial"/>
+      <w:color w:val="000000"/>
       <w:sz w:val="40"/>
       <w:szCs w:val="40"/>
+      <w:lang w:val="en"/>
     </w:rPr>
   </w:style>
   <w:style w:type="paragraph" w:styleId="Heading2">
@@ -7329,13 +6883,23 @@
     <w:pPr>
       <w:keepNext/>
       <w:keepLines/>
-      <w:spacing w:before="360" w:after="120"/>
+      <w:pBdr>
+        <w:top w:val="nil"/>
+        <w:left w:val="nil"/>
+        <w:bottom w:val="nil"/>
+        <w:right w:val="nil"/>
+        <w:between w:val="nil"/>
+      </w:pBdr>
+      <w:spacing w:before="360" w:after="120" w:line="276" w:lineRule="auto"/>
       <w:contextualSpacing/>
       <w:outlineLvl w:val="1"/>
     </w:pPr>
     <w:rPr>
+      <w:rFonts w:ascii="Arial" w:hAnsi="Arial" w:cs="Arial"/>
+      <w:color w:val="000000"/>
       <w:sz w:val="32"/>
       <w:szCs w:val="32"/>
+      <w:lang w:val="en"/>
     </w:rPr>
   </w:style>
   <w:style w:type="paragraph" w:styleId="Heading3">
@@ -7345,14 +6909,23 @@
     <w:pPr>
       <w:keepNext/>
       <w:keepLines/>
-      <w:spacing w:before="320" w:after="80"/>
+      <w:pBdr>
+        <w:top w:val="nil"/>
+        <w:left w:val="nil"/>
+        <w:bottom w:val="nil"/>
+        <w:right w:val="nil"/>
+        <w:between w:val="nil"/>
+      </w:pBdr>
+      <w:spacing w:before="320" w:after="80" w:line="276" w:lineRule="auto"/>
       <w:contextualSpacing/>
       <w:outlineLvl w:val="2"/>
     </w:pPr>
     <w:rPr>
+      <w:rFonts w:ascii="Arial" w:hAnsi="Arial" w:cs="Arial"/>
       <w:color w:val="434343"/>
       <w:sz w:val="28"/>
       <w:szCs w:val="28"/>
+      <w:lang w:val="en"/>
     </w:rPr>
   </w:style>
   <w:style w:type="paragraph" w:styleId="Heading4">
@@ -7362,14 +6935,21 @@
     <w:pPr>
       <w:keepNext/>
       <w:keepLines/>
-      <w:spacing w:before="280" w:after="80"/>
+      <w:pBdr>
+        <w:top w:val="nil"/>
+        <w:left w:val="nil"/>
+        <w:bottom w:val="nil"/>
+        <w:right w:val="nil"/>
+        <w:between w:val="nil"/>
+      </w:pBdr>
+      <w:spacing w:before="280" w:after="80" w:line="276" w:lineRule="auto"/>
       <w:contextualSpacing/>
       <w:outlineLvl w:val="3"/>
     </w:pPr>
     <w:rPr>
+      <w:rFonts w:ascii="Arial" w:hAnsi="Arial" w:cs="Arial"/>
       <w:color w:val="666666"/>
-      <w:sz w:val="24"/>
-      <w:szCs w:val="24"/>
+      <w:lang w:val="en"/>
     </w:rPr>
   </w:style>
   <w:style w:type="paragraph" w:styleId="Heading5">
@@ -7379,12 +6959,23 @@
     <w:pPr>
       <w:keepNext/>
       <w:keepLines/>
-      <w:spacing w:before="240" w:after="80"/>
+      <w:pBdr>
+        <w:top w:val="nil"/>
+        <w:left w:val="nil"/>
+        <w:bottom w:val="nil"/>
+        <w:right w:val="nil"/>
+        <w:between w:val="nil"/>
+      </w:pBdr>
+      <w:spacing w:before="240" w:after="80" w:line="276" w:lineRule="auto"/>
       <w:contextualSpacing/>
       <w:outlineLvl w:val="4"/>
     </w:pPr>
     <w:rPr>
+      <w:rFonts w:ascii="Arial" w:hAnsi="Arial" w:cs="Arial"/>
       <w:color w:val="666666"/>
+      <w:sz w:val="22"/>
+      <w:szCs w:val="22"/>
+      <w:lang w:val="en"/>
     </w:rPr>
   </w:style>
   <w:style w:type="paragraph" w:styleId="Heading6">
@@ -7394,13 +6985,24 @@
     <w:pPr>
       <w:keepNext/>
       <w:keepLines/>
-      <w:spacing w:before="240" w:after="80"/>
+      <w:pBdr>
+        <w:top w:val="nil"/>
+        <w:left w:val="nil"/>
+        <w:bottom w:val="nil"/>
+        <w:right w:val="nil"/>
+        <w:between w:val="nil"/>
+      </w:pBdr>
+      <w:spacing w:before="240" w:after="80" w:line="276" w:lineRule="auto"/>
       <w:contextualSpacing/>
       <w:outlineLvl w:val="5"/>
     </w:pPr>
     <w:rPr>
+      <w:rFonts w:ascii="Arial" w:hAnsi="Arial" w:cs="Arial"/>
       <w:i/>
       <w:color w:val="666666"/>
+      <w:sz w:val="22"/>
+      <w:szCs w:val="22"/>
+      <w:lang w:val="en"/>
     </w:rPr>
   </w:style>
   <w:style w:type="character" w:default="1" w:styleId="DefaultParagraphFont">
@@ -7437,12 +7039,22 @@
     <w:pPr>
       <w:keepNext/>
       <w:keepLines/>
-      <w:spacing w:after="60"/>
+      <w:pBdr>
+        <w:top w:val="nil"/>
+        <w:left w:val="nil"/>
+        <w:bottom w:val="nil"/>
+        <w:right w:val="nil"/>
+        <w:between w:val="nil"/>
+      </w:pBdr>
+      <w:spacing w:after="60" w:line="276" w:lineRule="auto"/>
       <w:contextualSpacing/>
     </w:pPr>
     <w:rPr>
+      <w:rFonts w:ascii="Arial" w:hAnsi="Arial" w:cs="Arial"/>
+      <w:color w:val="000000"/>
       <w:sz w:val="52"/>
       <w:szCs w:val="52"/>
+      <w:lang w:val="en"/>
     </w:rPr>
   </w:style>
   <w:style w:type="paragraph" w:styleId="Subtitle">
@@ -7452,13 +7064,22 @@
     <w:pPr>
       <w:keepNext/>
       <w:keepLines/>
-      <w:spacing w:after="320"/>
+      <w:pBdr>
+        <w:top w:val="nil"/>
+        <w:left w:val="nil"/>
+        <w:bottom w:val="nil"/>
+        <w:right w:val="nil"/>
+        <w:between w:val="nil"/>
+      </w:pBdr>
+      <w:spacing w:after="320" w:line="276" w:lineRule="auto"/>
       <w:contextualSpacing/>
     </w:pPr>
     <w:rPr>
+      <w:rFonts w:ascii="Arial" w:hAnsi="Arial" w:cs="Arial"/>
       <w:color w:val="666666"/>
       <w:sz w:val="30"/>
       <w:szCs w:val="30"/>
+      <w:lang w:val="en"/>
     </w:rPr>
   </w:style>
   <w:style w:type="table" w:customStyle="1" w:styleId="a">
@@ -7613,6 +7234,17 @@
         <w:right w:w="108" w:type="dxa"/>
       </w:tblCellMar>
     </w:tblPr>
+  </w:style>
+  <w:style w:type="character" w:styleId="Strong">
+    <w:name w:val="Strong"/>
+    <w:basedOn w:val="DefaultParagraphFont"/>
+    <w:uiPriority w:val="22"/>
+    <w:qFormat/>
+    <w:rsid w:val="00B2403E"/>
+    <w:rPr>
+      <w:b/>
+      <w:bCs/>
+    </w:rPr>
   </w:style>
 </w:styles>
 </file>

</xml_diff>